<commit_message>
Added gig output file
</commit_message>
<xml_diff>
--- a/Resources/Pew_Gig_Questionnaire.docx
+++ b/Resources/Pew_Gig_Questionnaire.docx
@@ -1,6 +1,6 @@
 
 <file path=word/document.xml><?xml version="1.0" encoding="utf-8"?>
-<w:document xmlns:wpc="http://schemas.microsoft.com/office/word/2010/wordprocessingCanvas" xmlns:mc="http://schemas.openxmlformats.org/markup-compatibility/2006" xmlns:o="urn:schemas-microsoft-com:office:office" xmlns:r="http://schemas.openxmlformats.org/officeDocument/2006/relationships" xmlns:m="http://schemas.openxmlformats.org/officeDocument/2006/math" xmlns:v="urn:schemas-microsoft-com:vml" xmlns:wp14="http://schemas.microsoft.com/office/word/2010/wordprocessingDrawing" xmlns:wp="http://schemas.openxmlformats.org/drawingml/2006/wordprocessingDrawing" xmlns:w10="urn:schemas-microsoft-com:office:word" xmlns:w="http://schemas.openxmlformats.org/wordprocessingml/2006/main" xmlns:w14="http://schemas.microsoft.com/office/word/2010/wordml" xmlns:wpg="http://schemas.microsoft.com/office/word/2010/wordprocessingGroup" xmlns:wpi="http://schemas.microsoft.com/office/word/2010/wordprocessingInk" xmlns:wne="http://schemas.microsoft.com/office/word/2006/wordml" xmlns:wps="http://schemas.microsoft.com/office/word/2010/wordprocessingShape" mc:Ignorable="w14 wp14">
+<w:document xmlns:wpc="http://schemas.microsoft.com/office/word/2010/wordprocessingCanvas" xmlns:cx="http://schemas.microsoft.com/office/drawing/2014/chartex" xmlns:cx1="http://schemas.microsoft.com/office/drawing/2015/9/8/chartex" xmlns:cx2="http://schemas.microsoft.com/office/drawing/2015/10/21/chartex" xmlns:cx3="http://schemas.microsoft.com/office/drawing/2016/5/9/chartex" xmlns:cx4="http://schemas.microsoft.com/office/drawing/2016/5/10/chartex" xmlns:cx5="http://schemas.microsoft.com/office/drawing/2016/5/11/chartex" xmlns:cx6="http://schemas.microsoft.com/office/drawing/2016/5/12/chartex" xmlns:cx7="http://schemas.microsoft.com/office/drawing/2016/5/13/chartex" xmlns:cx8="http://schemas.microsoft.com/office/drawing/2016/5/14/chartex" xmlns:mc="http://schemas.openxmlformats.org/markup-compatibility/2006" xmlns:aink="http://schemas.microsoft.com/office/drawing/2016/ink" xmlns:am3d="http://schemas.microsoft.com/office/drawing/2017/model3d" xmlns:o="urn:schemas-microsoft-com:office:office" xmlns:r="http://schemas.openxmlformats.org/officeDocument/2006/relationships" xmlns:m="http://schemas.openxmlformats.org/officeDocument/2006/math" xmlns:v="urn:schemas-microsoft-com:vml" xmlns:wp14="http://schemas.microsoft.com/office/word/2010/wordprocessingDrawing" xmlns:wp="http://schemas.openxmlformats.org/drawingml/2006/wordprocessingDrawing" xmlns:w10="urn:schemas-microsoft-com:office:word" xmlns:w="http://schemas.openxmlformats.org/wordprocessingml/2006/main" xmlns:w14="http://schemas.microsoft.com/office/word/2010/wordml" xmlns:w15="http://schemas.microsoft.com/office/word/2012/wordml" xmlns:w16cex="http://schemas.microsoft.com/office/word/2018/wordml/cex" xmlns:w16cid="http://schemas.microsoft.com/office/word/2016/wordml/cid" xmlns:w16="http://schemas.microsoft.com/office/word/2018/wordml" xmlns:w16se="http://schemas.microsoft.com/office/word/2015/wordml/symex" xmlns:wpg="http://schemas.microsoft.com/office/word/2010/wordprocessingGroup" xmlns:wpi="http://schemas.microsoft.com/office/word/2010/wordprocessingInk" xmlns:wne="http://schemas.microsoft.com/office/word/2006/wordml" xmlns:wps="http://schemas.microsoft.com/office/word/2010/wordprocessingShape" mc:Ignorable="w14 w15 w16se w16cid w16 w16cex wp14">
   <w:body>
     <w:p>
       <w:pPr>
@@ -2177,8 +2177,6 @@
           <w:szCs w:val="18"/>
         </w:rPr>
       </w:pPr>
-      <w:bookmarkStart w:id="0" w:name="_GoBack"/>
-      <w:bookmarkEnd w:id="0"/>
     </w:p>
     <w:p>
       <w:pPr>
@@ -4578,7 +4576,6 @@
           <w:sz w:val="18"/>
           <w:szCs w:val="18"/>
         </w:rPr>
-        <w:lastRenderedPageBreak/>
         <w:t xml:space="preserve">ASK IF HAVE EARNED MONEY FROM ONLINE GIG WORK </w:t>
       </w:r>
       <w:r>
@@ -5189,28 +5186,7 @@
           <w:szCs w:val="18"/>
         </w:rPr>
         <w:tab/>
-      </w:r>
-      <w:proofErr w:type="gramStart"/>
-      <w:r>
-        <w:rPr>
-          <w:rFonts w:ascii="Verdana" w:hAnsi="Verdana" w:cs="Tahoma-Bold"/>
-          <w:bCs/>
-          <w:color w:val="000000"/>
-          <w:sz w:val="18"/>
-          <w:szCs w:val="18"/>
-        </w:rPr>
-        <w:t>d</w:t>
-      </w:r>
-      <w:proofErr w:type="gramEnd"/>
-      <w:r>
-        <w:rPr>
-          <w:rFonts w:ascii="Verdana" w:hAnsi="Verdana" w:cs="Tahoma-Bold"/>
-          <w:bCs/>
-          <w:color w:val="000000"/>
-          <w:sz w:val="18"/>
-          <w:szCs w:val="18"/>
-        </w:rPr>
-        <w:t>.</w:t>
+        <w:t>d.</w:t>
       </w:r>
       <w:r>
         <w:rPr>
@@ -6723,40 +6699,42 @@
           <w:sz w:val="18"/>
           <w:szCs w:val="18"/>
         </w:rPr>
-        <w:t>Did you earn money from a home-sharing site by allowing someone to rent</w:t>
+        <w:t xml:space="preserve">Did you earn money from a home-sharing site by allowing someone to rent… </w:t>
+      </w:r>
+      <w:r>
+        <w:rPr>
+          <w:rFonts w:ascii="Verdana" w:hAnsi="Verdana" w:cs="Tahoma-Bold"/>
+          <w:b/>
+          <w:bCs/>
+          <w:color w:val="000000"/>
+          <w:sz w:val="18"/>
+          <w:szCs w:val="18"/>
+        </w:rPr>
+        <w:t>[</w:t>
       </w:r>
       <w:proofErr w:type="gramStart"/>
       <w:r>
         <w:rPr>
           <w:rFonts w:ascii="Verdana" w:hAnsi="Verdana" w:cs="Tahoma-Bold"/>
-          <w:bCs/>
-          <w:color w:val="000000"/>
-          <w:sz w:val="18"/>
-          <w:szCs w:val="18"/>
-        </w:rPr>
-        <w:t>…</w:t>
+          <w:b/>
+          <w:bCs/>
+          <w:color w:val="000000"/>
+          <w:sz w:val="18"/>
+          <w:szCs w:val="18"/>
+        </w:rPr>
+        <w:t>RANDOMIZE;</w:t>
       </w:r>
       <w:proofErr w:type="gramEnd"/>
       <w:r>
         <w:rPr>
           <w:rFonts w:ascii="Verdana" w:hAnsi="Verdana" w:cs="Tahoma-Bold"/>
-          <w:bCs/>
-          <w:color w:val="000000"/>
-          <w:sz w:val="18"/>
-          <w:szCs w:val="18"/>
-        </w:rPr>
-        <w:t xml:space="preserve"> </w:t>
-      </w:r>
-      <w:r>
-        <w:rPr>
-          <w:rFonts w:ascii="Verdana" w:hAnsi="Verdana" w:cs="Tahoma-Bold"/>
-          <w:b/>
-          <w:bCs/>
-          <w:color w:val="000000"/>
-          <w:sz w:val="18"/>
-          <w:szCs w:val="18"/>
-        </w:rPr>
-        <w:t>[RANDOMIZE; ITEM e ALWAYS LAST]</w:t>
+          <w:b/>
+          <w:bCs/>
+          <w:color w:val="000000"/>
+          <w:sz w:val="18"/>
+          <w:szCs w:val="18"/>
+        </w:rPr>
+        <w:t xml:space="preserve"> ITEM e ALWAYS LAST]</w:t>
       </w:r>
     </w:p>
     <w:p>
@@ -7945,6 +7923,7 @@
           <w:color w:val="000000"/>
           <w:sz w:val="18"/>
           <w:szCs w:val="18"/>
+          <w:highlight w:val="yellow"/>
         </w:rPr>
         <w:t>INCCOUNT</w:t>
       </w:r>
@@ -8467,6 +8446,7 @@
           <w:color w:val="000000"/>
           <w:sz w:val="18"/>
           <w:szCs w:val="18"/>
+          <w:highlight w:val="yellow"/>
         </w:rPr>
         <w:t>EXTRAINC</w:t>
       </w:r>
@@ -9507,25 +9487,7 @@
           <w:szCs w:val="18"/>
         </w:rPr>
         <w:tab/>
-        <w:t>If the 2016 presidential election were being held today, would you vote for</w:t>
-      </w:r>
-      <w:proofErr w:type="gramStart"/>
-      <w:r>
-        <w:rPr>
-          <w:rFonts w:ascii="Verdana" w:hAnsi="Verdana"/>
-          <w:sz w:val="18"/>
-          <w:szCs w:val="18"/>
-        </w:rPr>
-        <w:t>…</w:t>
-      </w:r>
-      <w:proofErr w:type="gramEnd"/>
-      <w:r>
-        <w:rPr>
-          <w:rFonts w:ascii="Verdana" w:hAnsi="Verdana"/>
-          <w:sz w:val="18"/>
-          <w:szCs w:val="18"/>
-        </w:rPr>
-        <w:t xml:space="preserve"> </w:t>
+        <w:t xml:space="preserve">If the 2016 presidential election were being held today, would you vote for… </w:t>
       </w:r>
       <w:r>
         <w:rPr>
@@ -9636,24 +9598,7 @@
           <w:szCs w:val="18"/>
         </w:rPr>
         <w:tab/>
-      </w:r>
-      <w:proofErr w:type="gramStart"/>
-      <w:r>
-        <w:rPr>
-          <w:rFonts w:ascii="Verdana" w:hAnsi="Verdana"/>
-          <w:sz w:val="18"/>
-          <w:szCs w:val="18"/>
-        </w:rPr>
-        <w:t>Vote</w:t>
-      </w:r>
-      <w:proofErr w:type="gramEnd"/>
-      <w:r>
-        <w:rPr>
-          <w:rFonts w:ascii="Verdana" w:hAnsi="Verdana"/>
-          <w:sz w:val="18"/>
-          <w:szCs w:val="18"/>
-        </w:rPr>
-        <w:t xml:space="preserve"> for neither/Other</w:t>
+        <w:t>Vote for neither/Other</w:t>
       </w:r>
     </w:p>
     <w:p>
@@ -9716,28 +9661,7 @@
           <w:sz w:val="18"/>
           <w:szCs w:val="18"/>
         </w:rPr>
-        <w:lastRenderedPageBreak/>
-        <w:t>ASK IF SELECTED CANDIDATE (VOTEGEN=1</w:t>
-      </w:r>
-      <w:proofErr w:type="gramStart"/>
-      <w:r>
-        <w:rPr>
-          <w:rFonts w:ascii="Verdana" w:hAnsi="Verdana"/>
-          <w:b/>
-          <w:sz w:val="18"/>
-          <w:szCs w:val="18"/>
-        </w:rPr>
-        <w:t>,2</w:t>
-      </w:r>
-      <w:proofErr w:type="gramEnd"/>
-      <w:r>
-        <w:rPr>
-          <w:rFonts w:ascii="Verdana" w:hAnsi="Verdana"/>
-          <w:b/>
-          <w:sz w:val="18"/>
-          <w:szCs w:val="18"/>
-        </w:rPr>
-        <w:t>):</w:t>
+        <w:t>ASK IF SELECTED CANDIDATE (VOTEGEN=1,2):</w:t>
       </w:r>
     </w:p>
     <w:p>
@@ -10025,18 +9949,8 @@
           <w:sz w:val="18"/>
           <w:szCs w:val="18"/>
         </w:rPr>
-        <w:t>If you had to choose, would you say you</w:t>
-      </w:r>
-      <w:proofErr w:type="gramStart"/>
-      <w:r>
-        <w:rPr>
-          <w:rFonts w:ascii="Verdana" w:hAnsi="Verdana"/>
-          <w:sz w:val="18"/>
-          <w:szCs w:val="18"/>
-        </w:rPr>
-        <w:t>…</w:t>
-      </w:r>
-      <w:proofErr w:type="gramEnd"/>
+        <w:t>If you had to choose, would you say you…</w:t>
+      </w:r>
     </w:p>
     <w:p>
       <w:pPr>
@@ -10196,98 +10110,38 @@
           <w:sz w:val="18"/>
           <w:szCs w:val="18"/>
         </w:rPr>
-        <w:t xml:space="preserve">Note: Display choice 3 </w:t>
-      </w:r>
-      <w:proofErr w:type="gramStart"/>
-      <w:r>
+        <w:t>Note: Display choice 3 Neither only if the question is skipped without selecting choice 1 or 2</w:t>
+      </w:r>
+    </w:p>
+    <w:p>
+      <w:pPr>
+        <w:widowControl w:val="0"/>
         <w:rPr>
           <w:rFonts w:ascii="Verdana" w:hAnsi="Verdana"/>
           <w:i/>
           <w:sz w:val="18"/>
           <w:szCs w:val="18"/>
         </w:rPr>
-        <w:t>Neither</w:t>
-      </w:r>
-      <w:proofErr w:type="gramEnd"/>
-      <w:r>
+      </w:pPr>
+    </w:p>
+    <w:p>
+      <w:pPr>
+        <w:widowControl w:val="0"/>
         <w:rPr>
           <w:rFonts w:ascii="Verdana" w:hAnsi="Verdana"/>
           <w:i/>
           <w:sz w:val="18"/>
           <w:szCs w:val="18"/>
         </w:rPr>
-        <w:t xml:space="preserve"> only if the question is skipped without selecting choice 1 or 2</w:t>
-      </w:r>
-    </w:p>
-    <w:p>
-      <w:pPr>
-        <w:widowControl w:val="0"/>
+      </w:pPr>
+      <w:r>
         <w:rPr>
           <w:rFonts w:ascii="Verdana" w:hAnsi="Verdana"/>
           <w:i/>
           <w:sz w:val="18"/>
           <w:szCs w:val="18"/>
         </w:rPr>
-      </w:pPr>
-    </w:p>
-    <w:p>
-      <w:pPr>
-        <w:widowControl w:val="0"/>
-        <w:rPr>
-          <w:rFonts w:ascii="Verdana" w:hAnsi="Verdana"/>
-          <w:i/>
-          <w:sz w:val="18"/>
-          <w:szCs w:val="18"/>
-        </w:rPr>
-      </w:pPr>
-      <w:r>
-        <w:rPr>
-          <w:rFonts w:ascii="Verdana" w:hAnsi="Verdana"/>
-          <w:i/>
-          <w:sz w:val="18"/>
-          <w:szCs w:val="18"/>
-        </w:rPr>
-        <w:t xml:space="preserve">Soft Prompt: If you would not support either candidate please select answer choice </w:t>
-      </w:r>
-      <w:proofErr w:type="gramStart"/>
-      <w:r>
-        <w:rPr>
-          <w:rFonts w:ascii="Verdana" w:hAnsi="Verdana"/>
-          <w:i/>
-          <w:sz w:val="18"/>
-          <w:szCs w:val="18"/>
-        </w:rPr>
-        <w:t>Neither</w:t>
-      </w:r>
-      <w:proofErr w:type="gramEnd"/>
-      <w:r>
-        <w:rPr>
-          <w:rFonts w:ascii="Verdana" w:hAnsi="Verdana"/>
-          <w:i/>
-          <w:sz w:val="18"/>
-          <w:szCs w:val="18"/>
-        </w:rPr>
-        <w:t xml:space="preserve">. If you would like to skip, click </w:t>
-      </w:r>
-      <w:proofErr w:type="gramStart"/>
-      <w:r>
-        <w:rPr>
-          <w:rFonts w:ascii="Verdana" w:hAnsi="Verdana"/>
-          <w:i/>
-          <w:sz w:val="18"/>
-          <w:szCs w:val="18"/>
-        </w:rPr>
-        <w:t>Next</w:t>
-      </w:r>
-      <w:proofErr w:type="gramEnd"/>
-      <w:r>
-        <w:rPr>
-          <w:rFonts w:ascii="Verdana" w:hAnsi="Verdana"/>
-          <w:i/>
-          <w:sz w:val="18"/>
-          <w:szCs w:val="18"/>
-        </w:rPr>
-        <w:t>.</w:t>
+        <w:t>Soft Prompt: If you would not support either candidate please select answer choice Neither. If you would like to skip, click Next.</w:t>
       </w:r>
     </w:p>
     <w:p>
@@ -10772,25 +10626,7 @@
           <w:szCs w:val="18"/>
         </w:rPr>
         <w:tab/>
-        <w:t>Regardless of who you support, who do you think will win the 2016 presidential election</w:t>
-      </w:r>
-      <w:proofErr w:type="gramStart"/>
-      <w:r>
-        <w:rPr>
-          <w:rFonts w:ascii="Verdana" w:hAnsi="Verdana"/>
-          <w:sz w:val="18"/>
-          <w:szCs w:val="18"/>
-        </w:rPr>
-        <w:t>…</w:t>
-      </w:r>
-      <w:proofErr w:type="gramEnd"/>
-      <w:r>
-        <w:rPr>
-          <w:rFonts w:ascii="Verdana" w:hAnsi="Verdana"/>
-          <w:sz w:val="18"/>
-          <w:szCs w:val="18"/>
-        </w:rPr>
-        <w:t xml:space="preserve"> </w:t>
+        <w:t xml:space="preserve">Regardless of who you support, who do you think will win the 2016 presidential election… </w:t>
       </w:r>
       <w:r>
         <w:rPr>
@@ -10998,7 +10834,6 @@
           <w:sz w:val="18"/>
           <w:szCs w:val="18"/>
         </w:rPr>
-        <w:lastRenderedPageBreak/>
         <w:t>ASK ALL:</w:t>
       </w:r>
     </w:p>
@@ -11661,19 +11496,8 @@
           <w:sz w:val="18"/>
           <w:szCs w:val="18"/>
         </w:rPr>
-        <w:t>you know have</w:t>
-      </w:r>
-      <w:proofErr w:type="gramStart"/>
-      <w:r>
-        <w:rPr>
-          <w:rFonts w:ascii="Verdana" w:hAnsi="Verdana" w:cs="Tahoma"/>
-          <w:color w:val="000000"/>
-          <w:sz w:val="18"/>
-          <w:szCs w:val="18"/>
-        </w:rPr>
-        <w:t>…</w:t>
-      </w:r>
-      <w:proofErr w:type="gramEnd"/>
+        <w:t>you know have…</w:t>
+      </w:r>
       <w:r>
         <w:rPr>
           <w:rFonts w:ascii="Verdana" w:hAnsi="Verdana" w:cs="Tahoma"/>
@@ -12705,6 +12529,7 @@
           <w:color w:val="000000"/>
           <w:sz w:val="18"/>
           <w:szCs w:val="18"/>
+          <w:highlight w:val="yellow"/>
         </w:rPr>
         <w:t>SNS</w:t>
       </w:r>
@@ -12714,8 +12539,18 @@
           <w:color w:val="000000"/>
           <w:sz w:val="18"/>
           <w:szCs w:val="18"/>
-        </w:rPr>
-        <w:t xml:space="preserve">INT </w:t>
+          <w:highlight w:val="yellow"/>
+        </w:rPr>
+        <w:t>INT</w:t>
+      </w:r>
+      <w:r>
+        <w:rPr>
+          <w:rFonts w:ascii="Verdana" w:hAnsi="Verdana"/>
+          <w:color w:val="000000"/>
+          <w:sz w:val="18"/>
+          <w:szCs w:val="18"/>
+        </w:rPr>
+        <w:t xml:space="preserve"> </w:t>
       </w:r>
       <w:r>
         <w:rPr>
@@ -13054,27 +12889,7 @@
           <w:sz w:val="18"/>
           <w:szCs w:val="18"/>
         </w:rPr>
-        <w:t xml:space="preserve">Prompt: You have not selected any of the sites.  If this is correct, click </w:t>
-      </w:r>
-      <w:proofErr w:type="gramStart"/>
-      <w:r>
-        <w:rPr>
-          <w:rFonts w:ascii="Verdana" w:hAnsi="Verdana"/>
-          <w:i/>
-          <w:sz w:val="18"/>
-          <w:szCs w:val="18"/>
-        </w:rPr>
-        <w:t>Next</w:t>
-      </w:r>
-      <w:proofErr w:type="gramEnd"/>
-      <w:r>
-        <w:rPr>
-          <w:rFonts w:ascii="Verdana" w:hAnsi="Verdana"/>
-          <w:i/>
-          <w:sz w:val="18"/>
-          <w:szCs w:val="18"/>
-        </w:rPr>
-        <w:t>.</w:t>
+        <w:t>Prompt: You have not selected any of the sites.  If this is correct, click Next.</w:t>
       </w:r>
     </w:p>
     <w:p>
@@ -13846,8 +13661,18 @@
           <w:color w:val="000000"/>
           <w:sz w:val="18"/>
           <w:szCs w:val="18"/>
-        </w:rPr>
-        <w:t xml:space="preserve">TWKNOW </w:t>
+          <w:highlight w:val="yellow"/>
+        </w:rPr>
+        <w:t>TWKNOW</w:t>
+      </w:r>
+      <w:r>
+        <w:rPr>
+          <w:rFonts w:ascii="Verdana" w:hAnsi="Verdana" w:cs="Tahoma"/>
+          <w:color w:val="000000"/>
+          <w:sz w:val="18"/>
+          <w:szCs w:val="18"/>
+        </w:rPr>
+        <w:t xml:space="preserve"> </w:t>
       </w:r>
       <w:r>
         <w:rPr>
@@ -14350,8 +14175,18 @@
           <w:color w:val="000000"/>
           <w:sz w:val="18"/>
           <w:szCs w:val="18"/>
-        </w:rPr>
-        <w:t xml:space="preserve">IGKNOW </w:t>
+          <w:highlight w:val="yellow"/>
+        </w:rPr>
+        <w:t>IGKNOW</w:t>
+      </w:r>
+      <w:r>
+        <w:rPr>
+          <w:rFonts w:ascii="Verdana" w:hAnsi="Verdana" w:cs="Tahoma"/>
+          <w:color w:val="000000"/>
+          <w:sz w:val="18"/>
+          <w:szCs w:val="18"/>
+        </w:rPr>
+        <w:t xml:space="preserve"> </w:t>
       </w:r>
       <w:r>
         <w:rPr>
@@ -15645,7 +15480,6 @@
           <w:sz w:val="18"/>
           <w:szCs w:val="18"/>
         </w:rPr>
-        <w:lastRenderedPageBreak/>
         <w:t xml:space="preserve">ASK IF </w:t>
       </w:r>
       <w:r>
@@ -18839,7 +18673,6 @@
           <w:sz w:val="18"/>
           <w:szCs w:val="18"/>
         </w:rPr>
-        <w:lastRenderedPageBreak/>
         <w:t xml:space="preserve">Now thinking about your </w:t>
       </w:r>
       <w:r>
@@ -19122,29 +18955,7 @@
           <w:sz w:val="18"/>
           <w:szCs w:val="18"/>
         </w:rPr>
-        <w:t xml:space="preserve">[RANDOMIZE 1 AND </w:t>
-      </w:r>
-      <w:proofErr w:type="gramStart"/>
-      <w:r>
-        <w:rPr>
-          <w:rFonts w:ascii="Verdana" w:hAnsi="Verdana" w:cs="Tahoma"/>
-          <w:b/>
-          <w:color w:val="000000"/>
-          <w:sz w:val="18"/>
-          <w:szCs w:val="18"/>
-        </w:rPr>
-        <w:t>2</w:t>
-      </w:r>
-      <w:proofErr w:type="gramEnd"/>
-      <w:r>
-        <w:rPr>
-          <w:rFonts w:ascii="Verdana" w:hAnsi="Verdana" w:cs="Tahoma"/>
-          <w:b/>
-          <w:color w:val="000000"/>
-          <w:sz w:val="18"/>
-          <w:szCs w:val="18"/>
-        </w:rPr>
-        <w:t>]</w:t>
+        <w:t>[RANDOMIZE 1 AND 2]</w:t>
       </w:r>
     </w:p>
     <w:p>
@@ -21161,7 +20972,6 @@
         <w:t xml:space="preserve">who you </w:t>
       </w:r>
       <w:proofErr w:type="spellStart"/>
-      <w:proofErr w:type="gramStart"/>
       <w:r>
         <w:rPr>
           <w:rFonts w:ascii="Verdana" w:eastAsia="Verdana" w:hAnsi="Verdana"/>
@@ -21179,7 +20989,6 @@
         <w:t>agree</w:t>
       </w:r>
       <w:proofErr w:type="spellEnd"/>
-      <w:proofErr w:type="gramEnd"/>
       <w:r>
         <w:rPr>
           <w:rFonts w:ascii="Verdana" w:eastAsia="Verdana" w:hAnsi="Verdana"/>
@@ -24043,7 +23852,6 @@
           <w:sz w:val="18"/>
           <w:szCs w:val="18"/>
         </w:rPr>
-        <w:lastRenderedPageBreak/>
         <w:t xml:space="preserve">ASK SOCIAL MEDIA USERS </w:t>
       </w:r>
       <w:r>
@@ -26581,7 +26389,6 @@
           <w:sz w:val="18"/>
           <w:szCs w:val="18"/>
         </w:rPr>
-        <w:lastRenderedPageBreak/>
         <w:t xml:space="preserve">ASK </w:t>
       </w:r>
       <w:r>
@@ -28579,7 +28386,6 @@
           <w:sz w:val="18"/>
           <w:szCs w:val="18"/>
         </w:rPr>
-        <w:lastRenderedPageBreak/>
         <w:t xml:space="preserve">ASK IF </w:t>
       </w:r>
       <w:r>
@@ -29218,7 +29024,6 @@
           <w:szCs w:val="18"/>
         </w:rPr>
       </w:pPr>
-      <w:proofErr w:type="gramStart"/>
       <w:r>
         <w:rPr>
           <w:rFonts w:ascii="Verdana" w:hAnsi="Verdana" w:cs="Tahoma"/>
@@ -29228,7 +29033,6 @@
         </w:rPr>
         <w:t>d</w:t>
       </w:r>
-      <w:proofErr w:type="gramEnd"/>
       <w:r>
         <w:rPr>
           <w:rFonts w:ascii="Verdana" w:hAnsi="Verdana" w:cs="Tahoma"/>
@@ -30276,19 +30080,7 @@
           <w:sz w:val="18"/>
           <w:szCs w:val="18"/>
         </w:rPr>
-        <w:t>2</w:t>
-      </w:r>
-      <w:proofErr w:type="gramStart"/>
-      <w:r>
-        <w:rPr>
-          <w:rFonts w:ascii="Verdana" w:hAnsi="Verdana" w:cs="Tahoma-Bold"/>
-          <w:b/>
-          <w:bCs/>
-          <w:color w:val="000000"/>
-          <w:sz w:val="18"/>
-          <w:szCs w:val="18"/>
-        </w:rPr>
-        <w:t>,</w:t>
+        <w:t>2,</w:t>
       </w:r>
       <w:r>
         <w:rPr>
@@ -30301,7 +30093,6 @@
         </w:rPr>
         <w:t>3</w:t>
       </w:r>
-      <w:proofErr w:type="gramEnd"/>
       <w:r>
         <w:rPr>
           <w:rFonts w:ascii="Verdana" w:hAnsi="Verdana" w:cs="Tahoma-Bold"/>
@@ -30983,6 +30774,7 @@
           <w:color w:val="000000"/>
           <w:sz w:val="18"/>
           <w:szCs w:val="18"/>
+          <w:highlight w:val="yellow"/>
         </w:rPr>
         <w:t>TENURE</w:t>
       </w:r>
@@ -31231,32 +31023,7 @@
           <w:sz w:val="18"/>
           <w:szCs w:val="18"/>
         </w:rPr>
-        <w:lastRenderedPageBreak/>
-        <w:t xml:space="preserve">IF LIVED AT CURRENT </w:t>
-      </w:r>
-      <w:proofErr w:type="gramStart"/>
-      <w:r>
-        <w:rPr>
-          <w:rFonts w:ascii="Verdana" w:hAnsi="Verdana"/>
-          <w:b/>
-          <w:bCs/>
-          <w:color w:val="000000"/>
-          <w:sz w:val="18"/>
-          <w:szCs w:val="18"/>
-        </w:rPr>
-        <w:t>ADDRESS</w:t>
-      </w:r>
-      <w:proofErr w:type="gramEnd"/>
-      <w:r>
-        <w:rPr>
-          <w:rFonts w:ascii="Verdana" w:hAnsi="Verdana"/>
-          <w:b/>
-          <w:bCs/>
-          <w:color w:val="000000"/>
-          <w:sz w:val="18"/>
-          <w:szCs w:val="18"/>
-        </w:rPr>
-        <w:t xml:space="preserve"> LESS THAN 5 YEARS (TENURE=1-5):</w:t>
+        <w:t>IF LIVED AT CURRENT ADDRESS LESS THAN 5 YEARS (TENURE=1-5):</w:t>
       </w:r>
     </w:p>
     <w:p>
@@ -31277,6 +31044,7 @@
           <w:color w:val="000000"/>
           <w:sz w:val="18"/>
           <w:szCs w:val="18"/>
+          <w:highlight w:val="yellow"/>
         </w:rPr>
         <w:t>MOVER</w:t>
       </w:r>
@@ -31386,12 +31154,12 @@
       </w:pPr>
     </w:p>
     <w:sectPr>
-      <w:headerReference w:type="even" r:id="rId9"/>
-      <w:headerReference w:type="default" r:id="rId10"/>
-      <w:footerReference w:type="even" r:id="rId11"/>
-      <w:footerReference w:type="default" r:id="rId12"/>
-      <w:headerReference w:type="first" r:id="rId13"/>
-      <w:footerReference w:type="first" r:id="rId14"/>
+      <w:headerReference w:type="even" r:id="rId8"/>
+      <w:headerReference w:type="default" r:id="rId9"/>
+      <w:footerReference w:type="even" r:id="rId10"/>
+      <w:footerReference w:type="default" r:id="rId11"/>
+      <w:headerReference w:type="first" r:id="rId12"/>
+      <w:footerReference w:type="first" r:id="rId13"/>
       <w:pgSz w:w="12240" w:h="15840" w:code="1"/>
       <w:pgMar w:top="1800" w:right="1339" w:bottom="1800" w:left="1339" w:header="720" w:footer="720" w:gutter="0"/>
       <w:cols w:space="720"/>
@@ -31402,7 +31170,7 @@
 </file>
 
 <file path=word/endnotes.xml><?xml version="1.0" encoding="utf-8"?>
-<w:endnotes xmlns:wpc="http://schemas.microsoft.com/office/word/2010/wordprocessingCanvas" xmlns:mc="http://schemas.openxmlformats.org/markup-compatibility/2006" xmlns:o="urn:schemas-microsoft-com:office:office" xmlns:r="http://schemas.openxmlformats.org/officeDocument/2006/relationships" xmlns:m="http://schemas.openxmlformats.org/officeDocument/2006/math" xmlns:v="urn:schemas-microsoft-com:vml" xmlns:wp14="http://schemas.microsoft.com/office/word/2010/wordprocessingDrawing" xmlns:wp="http://schemas.openxmlformats.org/drawingml/2006/wordprocessingDrawing" xmlns:w10="urn:schemas-microsoft-com:office:word" xmlns:w="http://schemas.openxmlformats.org/wordprocessingml/2006/main" xmlns:w14="http://schemas.microsoft.com/office/word/2010/wordml" xmlns:wpg="http://schemas.microsoft.com/office/word/2010/wordprocessingGroup" xmlns:wpi="http://schemas.microsoft.com/office/word/2010/wordprocessingInk" xmlns:wne="http://schemas.microsoft.com/office/word/2006/wordml" xmlns:wps="http://schemas.microsoft.com/office/word/2010/wordprocessingShape" mc:Ignorable="w14 wp14">
+<w:endnotes xmlns:wpc="http://schemas.microsoft.com/office/word/2010/wordprocessingCanvas" xmlns:cx="http://schemas.microsoft.com/office/drawing/2014/chartex" xmlns:cx1="http://schemas.microsoft.com/office/drawing/2015/9/8/chartex" xmlns:cx2="http://schemas.microsoft.com/office/drawing/2015/10/21/chartex" xmlns:cx3="http://schemas.microsoft.com/office/drawing/2016/5/9/chartex" xmlns:cx4="http://schemas.microsoft.com/office/drawing/2016/5/10/chartex" xmlns:cx5="http://schemas.microsoft.com/office/drawing/2016/5/11/chartex" xmlns:cx6="http://schemas.microsoft.com/office/drawing/2016/5/12/chartex" xmlns:cx7="http://schemas.microsoft.com/office/drawing/2016/5/13/chartex" xmlns:cx8="http://schemas.microsoft.com/office/drawing/2016/5/14/chartex" xmlns:mc="http://schemas.openxmlformats.org/markup-compatibility/2006" xmlns:aink="http://schemas.microsoft.com/office/drawing/2016/ink" xmlns:am3d="http://schemas.microsoft.com/office/drawing/2017/model3d" xmlns:o="urn:schemas-microsoft-com:office:office" xmlns:r="http://schemas.openxmlformats.org/officeDocument/2006/relationships" xmlns:m="http://schemas.openxmlformats.org/officeDocument/2006/math" xmlns:v="urn:schemas-microsoft-com:vml" xmlns:wp14="http://schemas.microsoft.com/office/word/2010/wordprocessingDrawing" xmlns:wp="http://schemas.openxmlformats.org/drawingml/2006/wordprocessingDrawing" xmlns:w10="urn:schemas-microsoft-com:office:word" xmlns:w="http://schemas.openxmlformats.org/wordprocessingml/2006/main" xmlns:w14="http://schemas.microsoft.com/office/word/2010/wordml" xmlns:w15="http://schemas.microsoft.com/office/word/2012/wordml" xmlns:w16cex="http://schemas.microsoft.com/office/word/2018/wordml/cex" xmlns:w16cid="http://schemas.microsoft.com/office/word/2016/wordml/cid" xmlns:w16="http://schemas.microsoft.com/office/word/2018/wordml" xmlns:w16se="http://schemas.microsoft.com/office/word/2015/wordml/symex" xmlns:wpg="http://schemas.microsoft.com/office/word/2010/wordprocessingGroup" xmlns:wpi="http://schemas.microsoft.com/office/word/2010/wordprocessingInk" xmlns:wne="http://schemas.microsoft.com/office/word/2006/wordml" xmlns:wps="http://schemas.microsoft.com/office/word/2010/wordprocessingShape" mc:Ignorable="w14 w15 w16se w16cid w16 w16cex wp14">
   <w:endnote w:type="separator" w:id="-1">
     <w:p>
       <w:r>
@@ -31421,7 +31189,7 @@
 </file>
 
 <file path=word/footer1.xml><?xml version="1.0" encoding="utf-8"?>
-<w:ftr xmlns:wpc="http://schemas.microsoft.com/office/word/2010/wordprocessingCanvas" xmlns:mc="http://schemas.openxmlformats.org/markup-compatibility/2006" xmlns:o="urn:schemas-microsoft-com:office:office" xmlns:r="http://schemas.openxmlformats.org/officeDocument/2006/relationships" xmlns:m="http://schemas.openxmlformats.org/officeDocument/2006/math" xmlns:v="urn:schemas-microsoft-com:vml" xmlns:wp14="http://schemas.microsoft.com/office/word/2010/wordprocessingDrawing" xmlns:wp="http://schemas.openxmlformats.org/drawingml/2006/wordprocessingDrawing" xmlns:w10="urn:schemas-microsoft-com:office:word" xmlns:w="http://schemas.openxmlformats.org/wordprocessingml/2006/main" xmlns:w14="http://schemas.microsoft.com/office/word/2010/wordml" xmlns:wpg="http://schemas.microsoft.com/office/word/2010/wordprocessingGroup" xmlns:wpi="http://schemas.microsoft.com/office/word/2010/wordprocessingInk" xmlns:wne="http://schemas.microsoft.com/office/word/2006/wordml" xmlns:wps="http://schemas.microsoft.com/office/word/2010/wordprocessingShape" mc:Ignorable="w14 wp14">
+<w:ftr xmlns:wpc="http://schemas.microsoft.com/office/word/2010/wordprocessingCanvas" xmlns:cx="http://schemas.microsoft.com/office/drawing/2014/chartex" xmlns:cx1="http://schemas.microsoft.com/office/drawing/2015/9/8/chartex" xmlns:cx2="http://schemas.microsoft.com/office/drawing/2015/10/21/chartex" xmlns:cx3="http://schemas.microsoft.com/office/drawing/2016/5/9/chartex" xmlns:cx4="http://schemas.microsoft.com/office/drawing/2016/5/10/chartex" xmlns:cx5="http://schemas.microsoft.com/office/drawing/2016/5/11/chartex" xmlns:cx6="http://schemas.microsoft.com/office/drawing/2016/5/12/chartex" xmlns:cx7="http://schemas.microsoft.com/office/drawing/2016/5/13/chartex" xmlns:cx8="http://schemas.microsoft.com/office/drawing/2016/5/14/chartex" xmlns:mc="http://schemas.openxmlformats.org/markup-compatibility/2006" xmlns:aink="http://schemas.microsoft.com/office/drawing/2016/ink" xmlns:am3d="http://schemas.microsoft.com/office/drawing/2017/model3d" xmlns:o="urn:schemas-microsoft-com:office:office" xmlns:r="http://schemas.openxmlformats.org/officeDocument/2006/relationships" xmlns:m="http://schemas.openxmlformats.org/officeDocument/2006/math" xmlns:v="urn:schemas-microsoft-com:vml" xmlns:wp14="http://schemas.microsoft.com/office/word/2010/wordprocessingDrawing" xmlns:wp="http://schemas.openxmlformats.org/drawingml/2006/wordprocessingDrawing" xmlns:w10="urn:schemas-microsoft-com:office:word" xmlns:w="http://schemas.openxmlformats.org/wordprocessingml/2006/main" xmlns:w14="http://schemas.microsoft.com/office/word/2010/wordml" xmlns:w15="http://schemas.microsoft.com/office/word/2012/wordml" xmlns:w16cex="http://schemas.microsoft.com/office/word/2018/wordml/cex" xmlns:w16cid="http://schemas.microsoft.com/office/word/2016/wordml/cid" xmlns:w16="http://schemas.microsoft.com/office/word/2018/wordml" xmlns:w16se="http://schemas.microsoft.com/office/word/2015/wordml/symex" xmlns:wpg="http://schemas.microsoft.com/office/word/2010/wordprocessingGroup" xmlns:wpi="http://schemas.microsoft.com/office/word/2010/wordprocessingInk" xmlns:wne="http://schemas.microsoft.com/office/word/2006/wordml" xmlns:wps="http://schemas.microsoft.com/office/word/2010/wordprocessingShape" mc:Ignorable="w14 w15 w16se w16cid w16 w16cex wp14">
   <w:p>
     <w:pPr>
       <w:pStyle w:val="BodyFootnote"/>
@@ -31457,7 +31225,7 @@
 </file>
 
 <file path=word/footer2.xml><?xml version="1.0" encoding="utf-8"?>
-<w:ftr xmlns:wpc="http://schemas.microsoft.com/office/word/2010/wordprocessingCanvas" xmlns:mc="http://schemas.openxmlformats.org/markup-compatibility/2006" xmlns:o="urn:schemas-microsoft-com:office:office" xmlns:r="http://schemas.openxmlformats.org/officeDocument/2006/relationships" xmlns:m="http://schemas.openxmlformats.org/officeDocument/2006/math" xmlns:v="urn:schemas-microsoft-com:vml" xmlns:wp14="http://schemas.microsoft.com/office/word/2010/wordprocessingDrawing" xmlns:wp="http://schemas.openxmlformats.org/drawingml/2006/wordprocessingDrawing" xmlns:w10="urn:schemas-microsoft-com:office:word" xmlns:w="http://schemas.openxmlformats.org/wordprocessingml/2006/main" xmlns:w14="http://schemas.microsoft.com/office/word/2010/wordml" xmlns:wpg="http://schemas.microsoft.com/office/word/2010/wordprocessingGroup" xmlns:wpi="http://schemas.microsoft.com/office/word/2010/wordprocessingInk" xmlns:wne="http://schemas.microsoft.com/office/word/2006/wordml" xmlns:wps="http://schemas.microsoft.com/office/word/2010/wordprocessingShape" mc:Ignorable="w14 wp14">
+<w:ftr xmlns:wpc="http://schemas.microsoft.com/office/word/2010/wordprocessingCanvas" xmlns:cx="http://schemas.microsoft.com/office/drawing/2014/chartex" xmlns:cx1="http://schemas.microsoft.com/office/drawing/2015/9/8/chartex" xmlns:cx2="http://schemas.microsoft.com/office/drawing/2015/10/21/chartex" xmlns:cx3="http://schemas.microsoft.com/office/drawing/2016/5/9/chartex" xmlns:cx4="http://schemas.microsoft.com/office/drawing/2016/5/10/chartex" xmlns:cx5="http://schemas.microsoft.com/office/drawing/2016/5/11/chartex" xmlns:cx6="http://schemas.microsoft.com/office/drawing/2016/5/12/chartex" xmlns:cx7="http://schemas.microsoft.com/office/drawing/2016/5/13/chartex" xmlns:cx8="http://schemas.microsoft.com/office/drawing/2016/5/14/chartex" xmlns:mc="http://schemas.openxmlformats.org/markup-compatibility/2006" xmlns:aink="http://schemas.microsoft.com/office/drawing/2016/ink" xmlns:am3d="http://schemas.microsoft.com/office/drawing/2017/model3d" xmlns:o="urn:schemas-microsoft-com:office:office" xmlns:r="http://schemas.openxmlformats.org/officeDocument/2006/relationships" xmlns:m="http://schemas.openxmlformats.org/officeDocument/2006/math" xmlns:v="urn:schemas-microsoft-com:vml" xmlns:wp14="http://schemas.microsoft.com/office/word/2010/wordprocessingDrawing" xmlns:wp="http://schemas.openxmlformats.org/drawingml/2006/wordprocessingDrawing" xmlns:w10="urn:schemas-microsoft-com:office:word" xmlns:w="http://schemas.openxmlformats.org/wordprocessingml/2006/main" xmlns:w14="http://schemas.microsoft.com/office/word/2010/wordml" xmlns:w15="http://schemas.microsoft.com/office/word/2012/wordml" xmlns:w16cex="http://schemas.microsoft.com/office/word/2018/wordml/cex" xmlns:w16cid="http://schemas.microsoft.com/office/word/2016/wordml/cid" xmlns:w16="http://schemas.microsoft.com/office/word/2018/wordml" xmlns:w16se="http://schemas.microsoft.com/office/word/2015/wordml/symex" xmlns:wpg="http://schemas.microsoft.com/office/word/2010/wordprocessingGroup" xmlns:wpi="http://schemas.microsoft.com/office/word/2010/wordprocessingInk" xmlns:wne="http://schemas.microsoft.com/office/word/2006/wordml" xmlns:wps="http://schemas.microsoft.com/office/word/2010/wordprocessingShape" mc:Ignorable="w14 w15 w16se w16cid w16 w16cex wp14">
   <w:p>
     <w:pPr>
       <w:pStyle w:val="BodyFootnote"/>
@@ -31493,7 +31261,7 @@
 </file>
 
 <file path=word/footer3.xml><?xml version="1.0" encoding="utf-8"?>
-<w:ftr xmlns:wpc="http://schemas.microsoft.com/office/word/2010/wordprocessingCanvas" xmlns:mc="http://schemas.openxmlformats.org/markup-compatibility/2006" xmlns:o="urn:schemas-microsoft-com:office:office" xmlns:r="http://schemas.openxmlformats.org/officeDocument/2006/relationships" xmlns:m="http://schemas.openxmlformats.org/officeDocument/2006/math" xmlns:v="urn:schemas-microsoft-com:vml" xmlns:wp14="http://schemas.microsoft.com/office/word/2010/wordprocessingDrawing" xmlns:wp="http://schemas.openxmlformats.org/drawingml/2006/wordprocessingDrawing" xmlns:w10="urn:schemas-microsoft-com:office:word" xmlns:w="http://schemas.openxmlformats.org/wordprocessingml/2006/main" xmlns:w14="http://schemas.microsoft.com/office/word/2010/wordml" xmlns:wpg="http://schemas.microsoft.com/office/word/2010/wordprocessingGroup" xmlns:wpi="http://schemas.microsoft.com/office/word/2010/wordprocessingInk" xmlns:wne="http://schemas.microsoft.com/office/word/2006/wordml" xmlns:wps="http://schemas.microsoft.com/office/word/2010/wordprocessingShape" mc:Ignorable="w14 wp14">
+<w:ftr xmlns:wpc="http://schemas.microsoft.com/office/word/2010/wordprocessingCanvas" xmlns:cx="http://schemas.microsoft.com/office/drawing/2014/chartex" xmlns:cx1="http://schemas.microsoft.com/office/drawing/2015/9/8/chartex" xmlns:cx2="http://schemas.microsoft.com/office/drawing/2015/10/21/chartex" xmlns:cx3="http://schemas.microsoft.com/office/drawing/2016/5/9/chartex" xmlns:cx4="http://schemas.microsoft.com/office/drawing/2016/5/10/chartex" xmlns:cx5="http://schemas.microsoft.com/office/drawing/2016/5/11/chartex" xmlns:cx6="http://schemas.microsoft.com/office/drawing/2016/5/12/chartex" xmlns:cx7="http://schemas.microsoft.com/office/drawing/2016/5/13/chartex" xmlns:cx8="http://schemas.microsoft.com/office/drawing/2016/5/14/chartex" xmlns:mc="http://schemas.openxmlformats.org/markup-compatibility/2006" xmlns:aink="http://schemas.microsoft.com/office/drawing/2016/ink" xmlns:am3d="http://schemas.microsoft.com/office/drawing/2017/model3d" xmlns:o="urn:schemas-microsoft-com:office:office" xmlns:r="http://schemas.openxmlformats.org/officeDocument/2006/relationships" xmlns:m="http://schemas.openxmlformats.org/officeDocument/2006/math" xmlns:v="urn:schemas-microsoft-com:vml" xmlns:wp14="http://schemas.microsoft.com/office/word/2010/wordprocessingDrawing" xmlns:wp="http://schemas.openxmlformats.org/drawingml/2006/wordprocessingDrawing" xmlns:w10="urn:schemas-microsoft-com:office:word" xmlns:w="http://schemas.openxmlformats.org/wordprocessingml/2006/main" xmlns:w14="http://schemas.microsoft.com/office/word/2010/wordml" xmlns:w15="http://schemas.microsoft.com/office/word/2012/wordml" xmlns:w16cex="http://schemas.microsoft.com/office/word/2018/wordml/cex" xmlns:w16cid="http://schemas.microsoft.com/office/word/2016/wordml/cid" xmlns:w16="http://schemas.microsoft.com/office/word/2018/wordml" xmlns:w16se="http://schemas.microsoft.com/office/word/2015/wordml/symex" xmlns:wpg="http://schemas.microsoft.com/office/word/2010/wordprocessingGroup" xmlns:wpi="http://schemas.microsoft.com/office/word/2010/wordprocessingInk" xmlns:wne="http://schemas.microsoft.com/office/word/2006/wordml" xmlns:wps="http://schemas.microsoft.com/office/word/2010/wordprocessingShape" mc:Ignorable="w14 w15 w16se w16cid w16 w16cex wp14">
   <w:p>
     <w:pPr>
       <w:pStyle w:val="Footer"/>
@@ -31503,7 +31271,7 @@
 </file>
 
 <file path=word/footnotes.xml><?xml version="1.0" encoding="utf-8"?>
-<w:footnotes xmlns:wpc="http://schemas.microsoft.com/office/word/2010/wordprocessingCanvas" xmlns:mc="http://schemas.openxmlformats.org/markup-compatibility/2006" xmlns:o="urn:schemas-microsoft-com:office:office" xmlns:r="http://schemas.openxmlformats.org/officeDocument/2006/relationships" xmlns:m="http://schemas.openxmlformats.org/officeDocument/2006/math" xmlns:v="urn:schemas-microsoft-com:vml" xmlns:wp14="http://schemas.microsoft.com/office/word/2010/wordprocessingDrawing" xmlns:wp="http://schemas.openxmlformats.org/drawingml/2006/wordprocessingDrawing" xmlns:w10="urn:schemas-microsoft-com:office:word" xmlns:w="http://schemas.openxmlformats.org/wordprocessingml/2006/main" xmlns:w14="http://schemas.microsoft.com/office/word/2010/wordml" xmlns:wpg="http://schemas.microsoft.com/office/word/2010/wordprocessingGroup" xmlns:wpi="http://schemas.microsoft.com/office/word/2010/wordprocessingInk" xmlns:wne="http://schemas.microsoft.com/office/word/2006/wordml" xmlns:wps="http://schemas.microsoft.com/office/word/2010/wordprocessingShape" mc:Ignorable="w14 wp14">
+<w:footnotes xmlns:wpc="http://schemas.microsoft.com/office/word/2010/wordprocessingCanvas" xmlns:cx="http://schemas.microsoft.com/office/drawing/2014/chartex" xmlns:cx1="http://schemas.microsoft.com/office/drawing/2015/9/8/chartex" xmlns:cx2="http://schemas.microsoft.com/office/drawing/2015/10/21/chartex" xmlns:cx3="http://schemas.microsoft.com/office/drawing/2016/5/9/chartex" xmlns:cx4="http://schemas.microsoft.com/office/drawing/2016/5/10/chartex" xmlns:cx5="http://schemas.microsoft.com/office/drawing/2016/5/11/chartex" xmlns:cx6="http://schemas.microsoft.com/office/drawing/2016/5/12/chartex" xmlns:cx7="http://schemas.microsoft.com/office/drawing/2016/5/13/chartex" xmlns:cx8="http://schemas.microsoft.com/office/drawing/2016/5/14/chartex" xmlns:mc="http://schemas.openxmlformats.org/markup-compatibility/2006" xmlns:aink="http://schemas.microsoft.com/office/drawing/2016/ink" xmlns:am3d="http://schemas.microsoft.com/office/drawing/2017/model3d" xmlns:o="urn:schemas-microsoft-com:office:office" xmlns:r="http://schemas.openxmlformats.org/officeDocument/2006/relationships" xmlns:m="http://schemas.openxmlformats.org/officeDocument/2006/math" xmlns:v="urn:schemas-microsoft-com:vml" xmlns:wp14="http://schemas.microsoft.com/office/word/2010/wordprocessingDrawing" xmlns:wp="http://schemas.openxmlformats.org/drawingml/2006/wordprocessingDrawing" xmlns:w10="urn:schemas-microsoft-com:office:word" xmlns:w="http://schemas.openxmlformats.org/wordprocessingml/2006/main" xmlns:w14="http://schemas.microsoft.com/office/word/2010/wordml" xmlns:w15="http://schemas.microsoft.com/office/word/2012/wordml" xmlns:w16cex="http://schemas.microsoft.com/office/word/2018/wordml/cex" xmlns:w16cid="http://schemas.microsoft.com/office/word/2016/wordml/cid" xmlns:w16="http://schemas.microsoft.com/office/word/2018/wordml" xmlns:w16se="http://schemas.microsoft.com/office/word/2015/wordml/symex" xmlns:wpg="http://schemas.microsoft.com/office/word/2010/wordprocessingGroup" xmlns:wpi="http://schemas.microsoft.com/office/word/2010/wordprocessingInk" xmlns:wne="http://schemas.microsoft.com/office/word/2006/wordml" xmlns:wps="http://schemas.microsoft.com/office/word/2010/wordprocessingShape" mc:Ignorable="w14 w15 w16se w16cid w16 w16cex wp14">
   <w:footnote w:type="separator" w:id="-1">
     <w:p>
       <w:r>
@@ -31543,29 +31311,21 @@
         <w:rPr>
           <w:rFonts w:ascii="Times New Roman" w:hAnsi="Times New Roman" w:cs="Times New Roman"/>
         </w:rPr>
-        <w:t>. Lines across page designate a page break</w:t>
-      </w:r>
-      <w:proofErr w:type="gramStart"/>
+        <w:t>. Lines across page designate a page break.</w:t>
+      </w:r>
       <w:r>
         <w:rPr>
           <w:rFonts w:ascii="Times New Roman" w:hAnsi="Times New Roman" w:cs="Times New Roman"/>
         </w:rPr>
         <w:t>.</w:t>
       </w:r>
-      <w:r>
-        <w:rPr>
-          <w:rFonts w:ascii="Times New Roman" w:hAnsi="Times New Roman" w:cs="Times New Roman"/>
-        </w:rPr>
-        <w:t>.</w:t>
-      </w:r>
-      <w:proofErr w:type="gramEnd"/>
     </w:p>
   </w:footnote>
 </w:footnotes>
 </file>
 
 <file path=word/header1.xml><?xml version="1.0" encoding="utf-8"?>
-<w:hdr xmlns:wpc="http://schemas.microsoft.com/office/word/2010/wordprocessingCanvas" xmlns:mc="http://schemas.openxmlformats.org/markup-compatibility/2006" xmlns:o="urn:schemas-microsoft-com:office:office" xmlns:r="http://schemas.openxmlformats.org/officeDocument/2006/relationships" xmlns:m="http://schemas.openxmlformats.org/officeDocument/2006/math" xmlns:v="urn:schemas-microsoft-com:vml" xmlns:wp14="http://schemas.microsoft.com/office/word/2010/wordprocessingDrawing" xmlns:wp="http://schemas.openxmlformats.org/drawingml/2006/wordprocessingDrawing" xmlns:w10="urn:schemas-microsoft-com:office:word" xmlns:w="http://schemas.openxmlformats.org/wordprocessingml/2006/main" xmlns:w14="http://schemas.microsoft.com/office/word/2010/wordml" xmlns:wpg="http://schemas.microsoft.com/office/word/2010/wordprocessingGroup" xmlns:wpi="http://schemas.microsoft.com/office/word/2010/wordprocessingInk" xmlns:wne="http://schemas.microsoft.com/office/word/2006/wordml" xmlns:wps="http://schemas.microsoft.com/office/word/2010/wordprocessingShape" mc:Ignorable="w14 wp14">
+<w:hdr xmlns:wpc="http://schemas.microsoft.com/office/word/2010/wordprocessingCanvas" xmlns:cx="http://schemas.microsoft.com/office/drawing/2014/chartex" xmlns:cx1="http://schemas.microsoft.com/office/drawing/2015/9/8/chartex" xmlns:cx2="http://schemas.microsoft.com/office/drawing/2015/10/21/chartex" xmlns:cx3="http://schemas.microsoft.com/office/drawing/2016/5/9/chartex" xmlns:cx4="http://schemas.microsoft.com/office/drawing/2016/5/10/chartex" xmlns:cx5="http://schemas.microsoft.com/office/drawing/2016/5/11/chartex" xmlns:cx6="http://schemas.microsoft.com/office/drawing/2016/5/12/chartex" xmlns:cx7="http://schemas.microsoft.com/office/drawing/2016/5/13/chartex" xmlns:cx8="http://schemas.microsoft.com/office/drawing/2016/5/14/chartex" xmlns:mc="http://schemas.openxmlformats.org/markup-compatibility/2006" xmlns:aink="http://schemas.microsoft.com/office/drawing/2016/ink" xmlns:am3d="http://schemas.microsoft.com/office/drawing/2017/model3d" xmlns:o="urn:schemas-microsoft-com:office:office" xmlns:r="http://schemas.openxmlformats.org/officeDocument/2006/relationships" xmlns:m="http://schemas.openxmlformats.org/officeDocument/2006/math" xmlns:v="urn:schemas-microsoft-com:vml" xmlns:wp14="http://schemas.microsoft.com/office/word/2010/wordprocessingDrawing" xmlns:wp="http://schemas.openxmlformats.org/drawingml/2006/wordprocessingDrawing" xmlns:w10="urn:schemas-microsoft-com:office:word" xmlns:w="http://schemas.openxmlformats.org/wordprocessingml/2006/main" xmlns:w14="http://schemas.microsoft.com/office/word/2010/wordml" xmlns:w15="http://schemas.microsoft.com/office/word/2012/wordml" xmlns:w16cex="http://schemas.microsoft.com/office/word/2018/wordml/cex" xmlns:w16cid="http://schemas.microsoft.com/office/word/2016/wordml/cid" xmlns:w16="http://schemas.microsoft.com/office/word/2018/wordml" xmlns:w16se="http://schemas.microsoft.com/office/word/2015/wordml/symex" xmlns:wpg="http://schemas.microsoft.com/office/word/2010/wordprocessingGroup" xmlns:wpi="http://schemas.microsoft.com/office/word/2010/wordprocessingInk" xmlns:wne="http://schemas.microsoft.com/office/word/2006/wordml" xmlns:wps="http://schemas.microsoft.com/office/word/2010/wordprocessingShape" mc:Ignorable="w14 w15 w16se w16cid w16 w16cex wp14">
   <w:p>
     <w:pPr>
       <w:spacing w:line="280" w:lineRule="exact"/>
@@ -31645,7 +31405,7 @@
 </file>
 
 <file path=word/header2.xml><?xml version="1.0" encoding="utf-8"?>
-<w:hdr xmlns:wpc="http://schemas.microsoft.com/office/word/2010/wordprocessingCanvas" xmlns:mc="http://schemas.openxmlformats.org/markup-compatibility/2006" xmlns:o="urn:schemas-microsoft-com:office:office" xmlns:r="http://schemas.openxmlformats.org/officeDocument/2006/relationships" xmlns:m="http://schemas.openxmlformats.org/officeDocument/2006/math" xmlns:v="urn:schemas-microsoft-com:vml" xmlns:wp14="http://schemas.microsoft.com/office/word/2010/wordprocessingDrawing" xmlns:wp="http://schemas.openxmlformats.org/drawingml/2006/wordprocessingDrawing" xmlns:w10="urn:schemas-microsoft-com:office:word" xmlns:w="http://schemas.openxmlformats.org/wordprocessingml/2006/main" xmlns:w14="http://schemas.microsoft.com/office/word/2010/wordml" xmlns:wpg="http://schemas.microsoft.com/office/word/2010/wordprocessingGroup" xmlns:wpi="http://schemas.microsoft.com/office/word/2010/wordprocessingInk" xmlns:wne="http://schemas.microsoft.com/office/word/2006/wordml" xmlns:wps="http://schemas.microsoft.com/office/word/2010/wordprocessingShape" mc:Ignorable="w14 wp14">
+<w:hdr xmlns:wpc="http://schemas.microsoft.com/office/word/2010/wordprocessingCanvas" xmlns:cx="http://schemas.microsoft.com/office/drawing/2014/chartex" xmlns:cx1="http://schemas.microsoft.com/office/drawing/2015/9/8/chartex" xmlns:cx2="http://schemas.microsoft.com/office/drawing/2015/10/21/chartex" xmlns:cx3="http://schemas.microsoft.com/office/drawing/2016/5/9/chartex" xmlns:cx4="http://schemas.microsoft.com/office/drawing/2016/5/10/chartex" xmlns:cx5="http://schemas.microsoft.com/office/drawing/2016/5/11/chartex" xmlns:cx6="http://schemas.microsoft.com/office/drawing/2016/5/12/chartex" xmlns:cx7="http://schemas.microsoft.com/office/drawing/2016/5/13/chartex" xmlns:cx8="http://schemas.microsoft.com/office/drawing/2016/5/14/chartex" xmlns:mc="http://schemas.openxmlformats.org/markup-compatibility/2006" xmlns:aink="http://schemas.microsoft.com/office/drawing/2016/ink" xmlns:am3d="http://schemas.microsoft.com/office/drawing/2017/model3d" xmlns:o="urn:schemas-microsoft-com:office:office" xmlns:r="http://schemas.openxmlformats.org/officeDocument/2006/relationships" xmlns:m="http://schemas.openxmlformats.org/officeDocument/2006/math" xmlns:v="urn:schemas-microsoft-com:vml" xmlns:wp14="http://schemas.microsoft.com/office/word/2010/wordprocessingDrawing" xmlns:wp="http://schemas.openxmlformats.org/drawingml/2006/wordprocessingDrawing" xmlns:w10="urn:schemas-microsoft-com:office:word" xmlns:w="http://schemas.openxmlformats.org/wordprocessingml/2006/main" xmlns:w14="http://schemas.microsoft.com/office/word/2010/wordml" xmlns:w15="http://schemas.microsoft.com/office/word/2012/wordml" xmlns:w16cex="http://schemas.microsoft.com/office/word/2018/wordml/cex" xmlns:w16cid="http://schemas.microsoft.com/office/word/2016/wordml/cid" xmlns:w16="http://schemas.microsoft.com/office/word/2018/wordml" xmlns:w16se="http://schemas.microsoft.com/office/word/2015/wordml/symex" xmlns:wpg="http://schemas.microsoft.com/office/word/2010/wordprocessingGroup" xmlns:wpi="http://schemas.microsoft.com/office/word/2010/wordprocessingInk" xmlns:wne="http://schemas.microsoft.com/office/word/2006/wordml" xmlns:wps="http://schemas.microsoft.com/office/word/2010/wordprocessingShape" mc:Ignorable="w14 w15 w16se w16cid w16 w16cex wp14">
   <w:p>
     <w:pPr>
       <w:spacing w:line="280" w:lineRule="exact"/>
@@ -31723,7 +31483,7 @@
 </file>
 
 <file path=word/header3.xml><?xml version="1.0" encoding="utf-8"?>
-<w:hdr xmlns:wpc="http://schemas.microsoft.com/office/word/2010/wordprocessingCanvas" xmlns:mc="http://schemas.openxmlformats.org/markup-compatibility/2006" xmlns:o="urn:schemas-microsoft-com:office:office" xmlns:r="http://schemas.openxmlformats.org/officeDocument/2006/relationships" xmlns:m="http://schemas.openxmlformats.org/officeDocument/2006/math" xmlns:v="urn:schemas-microsoft-com:vml" xmlns:wp14="http://schemas.microsoft.com/office/word/2010/wordprocessingDrawing" xmlns:wp="http://schemas.openxmlformats.org/drawingml/2006/wordprocessingDrawing" xmlns:w10="urn:schemas-microsoft-com:office:word" xmlns:w="http://schemas.openxmlformats.org/wordprocessingml/2006/main" xmlns:w14="http://schemas.microsoft.com/office/word/2010/wordml" xmlns:wpg="http://schemas.microsoft.com/office/word/2010/wordprocessingGroup" xmlns:wpi="http://schemas.microsoft.com/office/word/2010/wordprocessingInk" xmlns:wne="http://schemas.microsoft.com/office/word/2006/wordml" xmlns:wps="http://schemas.microsoft.com/office/word/2010/wordprocessingShape" mc:Ignorable="w14 wp14">
+<w:hdr xmlns:wpc="http://schemas.microsoft.com/office/word/2010/wordprocessingCanvas" xmlns:cx="http://schemas.microsoft.com/office/drawing/2014/chartex" xmlns:cx1="http://schemas.microsoft.com/office/drawing/2015/9/8/chartex" xmlns:cx2="http://schemas.microsoft.com/office/drawing/2015/10/21/chartex" xmlns:cx3="http://schemas.microsoft.com/office/drawing/2016/5/9/chartex" xmlns:cx4="http://schemas.microsoft.com/office/drawing/2016/5/10/chartex" xmlns:cx5="http://schemas.microsoft.com/office/drawing/2016/5/11/chartex" xmlns:cx6="http://schemas.microsoft.com/office/drawing/2016/5/12/chartex" xmlns:cx7="http://schemas.microsoft.com/office/drawing/2016/5/13/chartex" xmlns:cx8="http://schemas.microsoft.com/office/drawing/2016/5/14/chartex" xmlns:mc="http://schemas.openxmlformats.org/markup-compatibility/2006" xmlns:aink="http://schemas.microsoft.com/office/drawing/2016/ink" xmlns:am3d="http://schemas.microsoft.com/office/drawing/2017/model3d" xmlns:o="urn:schemas-microsoft-com:office:office" xmlns:r="http://schemas.openxmlformats.org/officeDocument/2006/relationships" xmlns:m="http://schemas.openxmlformats.org/officeDocument/2006/math" xmlns:v="urn:schemas-microsoft-com:vml" xmlns:wp14="http://schemas.microsoft.com/office/word/2010/wordprocessingDrawing" xmlns:wp="http://schemas.openxmlformats.org/drawingml/2006/wordprocessingDrawing" xmlns:w10="urn:schemas-microsoft-com:office:word" xmlns:w="http://schemas.openxmlformats.org/wordprocessingml/2006/main" xmlns:w14="http://schemas.microsoft.com/office/word/2010/wordml" xmlns:w15="http://schemas.microsoft.com/office/word/2012/wordml" xmlns:w16cex="http://schemas.microsoft.com/office/word/2018/wordml/cex" xmlns:w16cid="http://schemas.microsoft.com/office/word/2016/wordml/cid" xmlns:w16="http://schemas.microsoft.com/office/word/2018/wordml" xmlns:w16se="http://schemas.microsoft.com/office/word/2015/wordml/symex" xmlns:wpg="http://schemas.microsoft.com/office/word/2010/wordprocessingGroup" xmlns:wpi="http://schemas.microsoft.com/office/word/2010/wordprocessingInk" xmlns:wne="http://schemas.microsoft.com/office/word/2006/wordml" xmlns:wps="http://schemas.microsoft.com/office/word/2010/wordprocessingShape" mc:Ignorable="w14 w15 w16se w16cid w16 w16cex wp14">
   <w:p>
     <w:pPr>
       <w:pStyle w:val="Header"/>
@@ -31733,8 +31493,8 @@
 </file>
 
 <file path=word/numbering.xml><?xml version="1.0" encoding="utf-8"?>
-<w:numbering xmlns:wpc="http://schemas.microsoft.com/office/word/2010/wordprocessingCanvas" xmlns:mc="http://schemas.openxmlformats.org/markup-compatibility/2006" xmlns:o="urn:schemas-microsoft-com:office:office" xmlns:r="http://schemas.openxmlformats.org/officeDocument/2006/relationships" xmlns:m="http://schemas.openxmlformats.org/officeDocument/2006/math" xmlns:v="urn:schemas-microsoft-com:vml" xmlns:wp14="http://schemas.microsoft.com/office/word/2010/wordprocessingDrawing" xmlns:wp="http://schemas.openxmlformats.org/drawingml/2006/wordprocessingDrawing" xmlns:w10="urn:schemas-microsoft-com:office:word" xmlns:w="http://schemas.openxmlformats.org/wordprocessingml/2006/main" xmlns:w14="http://schemas.microsoft.com/office/word/2010/wordml" xmlns:wpg="http://schemas.microsoft.com/office/word/2010/wordprocessingGroup" xmlns:wpi="http://schemas.microsoft.com/office/word/2010/wordprocessingInk" xmlns:wne="http://schemas.microsoft.com/office/word/2006/wordml" xmlns:wps="http://schemas.microsoft.com/office/word/2010/wordprocessingShape" mc:Ignorable="w14 wp14">
-  <w:abstractNum w:abstractNumId="0">
+<w:numbering xmlns:wpc="http://schemas.microsoft.com/office/word/2010/wordprocessingCanvas" xmlns:cx="http://schemas.microsoft.com/office/drawing/2014/chartex" xmlns:cx1="http://schemas.microsoft.com/office/drawing/2015/9/8/chartex" xmlns:cx2="http://schemas.microsoft.com/office/drawing/2015/10/21/chartex" xmlns:cx3="http://schemas.microsoft.com/office/drawing/2016/5/9/chartex" xmlns:cx4="http://schemas.microsoft.com/office/drawing/2016/5/10/chartex" xmlns:cx5="http://schemas.microsoft.com/office/drawing/2016/5/11/chartex" xmlns:cx6="http://schemas.microsoft.com/office/drawing/2016/5/12/chartex" xmlns:cx7="http://schemas.microsoft.com/office/drawing/2016/5/13/chartex" xmlns:cx8="http://schemas.microsoft.com/office/drawing/2016/5/14/chartex" xmlns:mc="http://schemas.openxmlformats.org/markup-compatibility/2006" xmlns:aink="http://schemas.microsoft.com/office/drawing/2016/ink" xmlns:am3d="http://schemas.microsoft.com/office/drawing/2017/model3d" xmlns:o="urn:schemas-microsoft-com:office:office" xmlns:r="http://schemas.openxmlformats.org/officeDocument/2006/relationships" xmlns:m="http://schemas.openxmlformats.org/officeDocument/2006/math" xmlns:v="urn:schemas-microsoft-com:vml" xmlns:wp14="http://schemas.microsoft.com/office/word/2010/wordprocessingDrawing" xmlns:wp="http://schemas.openxmlformats.org/drawingml/2006/wordprocessingDrawing" xmlns:w10="urn:schemas-microsoft-com:office:word" xmlns:w="http://schemas.openxmlformats.org/wordprocessingml/2006/main" xmlns:w14="http://schemas.microsoft.com/office/word/2010/wordml" xmlns:w15="http://schemas.microsoft.com/office/word/2012/wordml" xmlns:w16cex="http://schemas.microsoft.com/office/word/2018/wordml/cex" xmlns:w16cid="http://schemas.microsoft.com/office/word/2016/wordml/cid" xmlns:w16="http://schemas.microsoft.com/office/word/2018/wordml" xmlns:w16se="http://schemas.microsoft.com/office/word/2015/wordml/symex" xmlns:wpg="http://schemas.microsoft.com/office/word/2010/wordprocessingGroup" xmlns:wpi="http://schemas.microsoft.com/office/word/2010/wordprocessingInk" xmlns:wne="http://schemas.microsoft.com/office/word/2006/wordml" xmlns:wps="http://schemas.microsoft.com/office/word/2010/wordprocessingShape" mc:Ignorable="w14 w15 w16se w16cid w16 w16cex wp14">
+  <w:abstractNum w:abstractNumId="0" w15:restartNumberingAfterBreak="0">
     <w:nsid w:val="002A0A01"/>
     <w:multiLevelType w:val="hybridMultilevel"/>
     <w:tmpl w:val="F57AF30E"/>
@@ -31823,7 +31583,7 @@
       </w:pPr>
     </w:lvl>
   </w:abstractNum>
-  <w:abstractNum w:abstractNumId="1">
+  <w:abstractNum w:abstractNumId="1" w15:restartNumberingAfterBreak="0">
     <w:nsid w:val="018F6968"/>
     <w:multiLevelType w:val="hybridMultilevel"/>
     <w:tmpl w:val="43FED562"/>
@@ -31916,7 +31676,7 @@
       </w:pPr>
     </w:lvl>
   </w:abstractNum>
-  <w:abstractNum w:abstractNumId="2">
+  <w:abstractNum w:abstractNumId="2" w15:restartNumberingAfterBreak="0">
     <w:nsid w:val="09732887"/>
     <w:multiLevelType w:val="hybridMultilevel"/>
     <w:tmpl w:val="185CDEC8"/>
@@ -32005,7 +31765,7 @@
       </w:pPr>
     </w:lvl>
   </w:abstractNum>
-  <w:abstractNum w:abstractNumId="3">
+  <w:abstractNum w:abstractNumId="3" w15:restartNumberingAfterBreak="0">
     <w:nsid w:val="0E96432A"/>
     <w:multiLevelType w:val="hybridMultilevel"/>
     <w:tmpl w:val="0C2EBB1A"/>
@@ -32094,7 +31854,7 @@
       </w:pPr>
     </w:lvl>
   </w:abstractNum>
-  <w:abstractNum w:abstractNumId="4">
+  <w:abstractNum w:abstractNumId="4" w15:restartNumberingAfterBreak="0">
     <w:nsid w:val="10292A8B"/>
     <w:multiLevelType w:val="hybridMultilevel"/>
     <w:tmpl w:val="B9BE4C92"/>
@@ -32183,7 +31943,7 @@
       </w:pPr>
     </w:lvl>
   </w:abstractNum>
-  <w:abstractNum w:abstractNumId="5">
+  <w:abstractNum w:abstractNumId="5" w15:restartNumberingAfterBreak="0">
     <w:nsid w:val="17A83181"/>
     <w:multiLevelType w:val="hybridMultilevel"/>
     <w:tmpl w:val="F744819C"/>
@@ -32272,7 +32032,7 @@
       </w:pPr>
     </w:lvl>
   </w:abstractNum>
-  <w:abstractNum w:abstractNumId="6">
+  <w:abstractNum w:abstractNumId="6" w15:restartNumberingAfterBreak="0">
     <w:nsid w:val="22AC69D4"/>
     <w:multiLevelType w:val="hybridMultilevel"/>
     <w:tmpl w:val="6428C492"/>
@@ -32358,7 +32118,7 @@
       </w:pPr>
     </w:lvl>
   </w:abstractNum>
-  <w:abstractNum w:abstractNumId="7">
+  <w:abstractNum w:abstractNumId="7" w15:restartNumberingAfterBreak="0">
     <w:nsid w:val="259D2712"/>
     <w:multiLevelType w:val="hybridMultilevel"/>
     <w:tmpl w:val="0C046A3C"/>
@@ -32447,7 +32207,7 @@
       </w:pPr>
     </w:lvl>
   </w:abstractNum>
-  <w:abstractNum w:abstractNumId="8">
+  <w:abstractNum w:abstractNumId="8" w15:restartNumberingAfterBreak="0">
     <w:nsid w:val="27A23B2D"/>
     <w:multiLevelType w:val="hybridMultilevel"/>
     <w:tmpl w:val="F57AF30E"/>
@@ -32536,7 +32296,7 @@
       </w:pPr>
     </w:lvl>
   </w:abstractNum>
-  <w:abstractNum w:abstractNumId="9">
+  <w:abstractNum w:abstractNumId="9" w15:restartNumberingAfterBreak="0">
     <w:nsid w:val="27D4308B"/>
     <w:multiLevelType w:val="hybridMultilevel"/>
     <w:tmpl w:val="79B4567A"/>
@@ -32625,7 +32385,7 @@
       </w:pPr>
     </w:lvl>
   </w:abstractNum>
-  <w:abstractNum w:abstractNumId="10">
+  <w:abstractNum w:abstractNumId="10" w15:restartNumberingAfterBreak="0">
     <w:nsid w:val="2CC66879"/>
     <w:multiLevelType w:val="hybridMultilevel"/>
     <w:tmpl w:val="8DAC74A0"/>
@@ -32714,7 +32474,7 @@
       </w:pPr>
     </w:lvl>
   </w:abstractNum>
-  <w:abstractNum w:abstractNumId="11">
+  <w:abstractNum w:abstractNumId="11" w15:restartNumberingAfterBreak="0">
     <w:nsid w:val="312520D0"/>
     <w:multiLevelType w:val="hybridMultilevel"/>
     <w:tmpl w:val="30F0D85E"/>
@@ -32803,7 +32563,7 @@
       </w:pPr>
     </w:lvl>
   </w:abstractNum>
-  <w:abstractNum w:abstractNumId="12">
+  <w:abstractNum w:abstractNumId="12" w15:restartNumberingAfterBreak="0">
     <w:nsid w:val="376142C6"/>
     <w:multiLevelType w:val="hybridMultilevel"/>
     <w:tmpl w:val="3940A634"/>
@@ -32892,7 +32652,7 @@
       </w:pPr>
     </w:lvl>
   </w:abstractNum>
-  <w:abstractNum w:abstractNumId="13">
+  <w:abstractNum w:abstractNumId="13" w15:restartNumberingAfterBreak="0">
     <w:nsid w:val="376D1176"/>
     <w:multiLevelType w:val="hybridMultilevel"/>
     <w:tmpl w:val="8D16F962"/>
@@ -32981,7 +32741,7 @@
       </w:pPr>
     </w:lvl>
   </w:abstractNum>
-  <w:abstractNum w:abstractNumId="14">
+  <w:abstractNum w:abstractNumId="14" w15:restartNumberingAfterBreak="0">
     <w:nsid w:val="42586460"/>
     <w:multiLevelType w:val="hybridMultilevel"/>
     <w:tmpl w:val="59AE023A"/>
@@ -33095,7 +32855,7 @@
       </w:rPr>
     </w:lvl>
   </w:abstractNum>
-  <w:abstractNum w:abstractNumId="15">
+  <w:abstractNum w:abstractNumId="15" w15:restartNumberingAfterBreak="0">
     <w:nsid w:val="4E6D0251"/>
     <w:multiLevelType w:val="hybridMultilevel"/>
     <w:tmpl w:val="5596AE5A"/>
@@ -33184,7 +32944,7 @@
       </w:pPr>
     </w:lvl>
   </w:abstractNum>
-  <w:abstractNum w:abstractNumId="16">
+  <w:abstractNum w:abstractNumId="16" w15:restartNumberingAfterBreak="0">
     <w:nsid w:val="4F9D7AE7"/>
     <w:multiLevelType w:val="multilevel"/>
     <w:tmpl w:val="0409001F"/>
@@ -33270,7 +33030,7 @@
       </w:pPr>
     </w:lvl>
   </w:abstractNum>
-  <w:abstractNum w:abstractNumId="17">
+  <w:abstractNum w:abstractNumId="17" w15:restartNumberingAfterBreak="0">
     <w:nsid w:val="506B67C3"/>
     <w:multiLevelType w:val="hybridMultilevel"/>
     <w:tmpl w:val="30F0D85E"/>
@@ -33359,7 +33119,7 @@
       </w:pPr>
     </w:lvl>
   </w:abstractNum>
-  <w:abstractNum w:abstractNumId="18">
+  <w:abstractNum w:abstractNumId="18" w15:restartNumberingAfterBreak="0">
     <w:nsid w:val="51475EDF"/>
     <w:multiLevelType w:val="hybridMultilevel"/>
     <w:tmpl w:val="9EB02F00"/>
@@ -33499,7 +33259,7 @@
       </w:rPr>
     </w:lvl>
   </w:abstractNum>
-  <w:abstractNum w:abstractNumId="19">
+  <w:abstractNum w:abstractNumId="19" w15:restartNumberingAfterBreak="0">
     <w:nsid w:val="519334A1"/>
     <w:multiLevelType w:val="hybridMultilevel"/>
     <w:tmpl w:val="880A5172"/>
@@ -33589,7 +33349,7 @@
       </w:pPr>
     </w:lvl>
   </w:abstractNum>
-  <w:abstractNum w:abstractNumId="20">
+  <w:abstractNum w:abstractNumId="20" w15:restartNumberingAfterBreak="0">
     <w:nsid w:val="51E9108D"/>
     <w:multiLevelType w:val="hybridMultilevel"/>
     <w:tmpl w:val="603695EC"/>
@@ -33678,7 +33438,7 @@
       </w:pPr>
     </w:lvl>
   </w:abstractNum>
-  <w:abstractNum w:abstractNumId="21">
+  <w:abstractNum w:abstractNumId="21" w15:restartNumberingAfterBreak="0">
     <w:nsid w:val="524612E7"/>
     <w:multiLevelType w:val="hybridMultilevel"/>
     <w:tmpl w:val="3940A634"/>
@@ -33767,7 +33527,7 @@
       </w:pPr>
     </w:lvl>
   </w:abstractNum>
-  <w:abstractNum w:abstractNumId="22">
+  <w:abstractNum w:abstractNumId="22" w15:restartNumberingAfterBreak="0">
     <w:nsid w:val="55927972"/>
     <w:multiLevelType w:val="hybridMultilevel"/>
     <w:tmpl w:val="A3A46990"/>
@@ -33857,7 +33617,7 @@
       </w:pPr>
     </w:lvl>
   </w:abstractNum>
-  <w:abstractNum w:abstractNumId="23">
+  <w:abstractNum w:abstractNumId="23" w15:restartNumberingAfterBreak="0">
     <w:nsid w:val="59490C3C"/>
     <w:multiLevelType w:val="hybridMultilevel"/>
     <w:tmpl w:val="3940A634"/>
@@ -33946,7 +33706,7 @@
       </w:pPr>
     </w:lvl>
   </w:abstractNum>
-  <w:abstractNum w:abstractNumId="24">
+  <w:abstractNum w:abstractNumId="24" w15:restartNumberingAfterBreak="0">
     <w:nsid w:val="6201122C"/>
     <w:multiLevelType w:val="hybridMultilevel"/>
     <w:tmpl w:val="797E3202"/>
@@ -34035,7 +33795,7 @@
       </w:pPr>
     </w:lvl>
   </w:abstractNum>
-  <w:abstractNum w:abstractNumId="25">
+  <w:abstractNum w:abstractNumId="25" w15:restartNumberingAfterBreak="0">
     <w:nsid w:val="640E45D6"/>
     <w:multiLevelType w:val="hybridMultilevel"/>
     <w:tmpl w:val="AF1A0B18"/>
@@ -34124,7 +33884,7 @@
       </w:pPr>
     </w:lvl>
   </w:abstractNum>
-  <w:abstractNum w:abstractNumId="26">
+  <w:abstractNum w:abstractNumId="26" w15:restartNumberingAfterBreak="0">
     <w:nsid w:val="659D0FB6"/>
     <w:multiLevelType w:val="hybridMultilevel"/>
     <w:tmpl w:val="2CECACBE"/>
@@ -34213,7 +33973,7 @@
       </w:pPr>
     </w:lvl>
   </w:abstractNum>
-  <w:abstractNum w:abstractNumId="27">
+  <w:abstractNum w:abstractNumId="27" w15:restartNumberingAfterBreak="0">
     <w:nsid w:val="6CA25B01"/>
     <w:multiLevelType w:val="hybridMultilevel"/>
     <w:tmpl w:val="BA48F726"/>
@@ -34302,7 +34062,7 @@
       </w:pPr>
     </w:lvl>
   </w:abstractNum>
-  <w:abstractNum w:abstractNumId="28">
+  <w:abstractNum w:abstractNumId="28" w15:restartNumberingAfterBreak="0">
     <w:nsid w:val="6E14422E"/>
     <w:multiLevelType w:val="hybridMultilevel"/>
     <w:tmpl w:val="830CDA2C"/>
@@ -34391,7 +34151,7 @@
       </w:pPr>
     </w:lvl>
   </w:abstractNum>
-  <w:abstractNum w:abstractNumId="29">
+  <w:abstractNum w:abstractNumId="29" w15:restartNumberingAfterBreak="0">
     <w:nsid w:val="70444215"/>
     <w:multiLevelType w:val="hybridMultilevel"/>
     <w:tmpl w:val="BF48A6CE"/>
@@ -34481,7 +34241,7 @@
       </w:pPr>
     </w:lvl>
   </w:abstractNum>
-  <w:abstractNum w:abstractNumId="30">
+  <w:abstractNum w:abstractNumId="30" w15:restartNumberingAfterBreak="0">
     <w:nsid w:val="727828D7"/>
     <w:multiLevelType w:val="hybridMultilevel"/>
     <w:tmpl w:val="00F03C10"/>
@@ -34570,7 +34330,7 @@
       </w:pPr>
     </w:lvl>
   </w:abstractNum>
-  <w:abstractNum w:abstractNumId="31">
+  <w:abstractNum w:abstractNumId="31" w15:restartNumberingAfterBreak="0">
     <w:nsid w:val="73CE75DB"/>
     <w:multiLevelType w:val="hybridMultilevel"/>
     <w:tmpl w:val="56B496FC"/>
@@ -34659,7 +34419,7 @@
       </w:pPr>
     </w:lvl>
   </w:abstractNum>
-  <w:abstractNum w:abstractNumId="32">
+  <w:abstractNum w:abstractNumId="32" w15:restartNumberingAfterBreak="0">
     <w:nsid w:val="76E33303"/>
     <w:multiLevelType w:val="hybridMultilevel"/>
     <w:tmpl w:val="763EB6BA"/>
@@ -34749,7 +34509,7 @@
       </w:pPr>
     </w:lvl>
   </w:abstractNum>
-  <w:abstractNum w:abstractNumId="33">
+  <w:abstractNum w:abstractNumId="33" w15:restartNumberingAfterBreak="0">
     <w:nsid w:val="77031083"/>
     <w:multiLevelType w:val="hybridMultilevel"/>
     <w:tmpl w:val="2CECACBE"/>
@@ -34838,7 +34598,7 @@
       </w:pPr>
     </w:lvl>
   </w:abstractNum>
-  <w:abstractNum w:abstractNumId="34">
+  <w:abstractNum w:abstractNumId="34" w15:restartNumberingAfterBreak="0">
     <w:nsid w:val="7A80506B"/>
     <w:multiLevelType w:val="hybridMultilevel"/>
     <w:tmpl w:val="30F0D85E"/>
@@ -35072,7 +34832,7 @@
 </file>
 
 <file path=word/styles.xml><?xml version="1.0" encoding="utf-8"?>
-<w:styles xmlns:mc="http://schemas.openxmlformats.org/markup-compatibility/2006" xmlns:r="http://schemas.openxmlformats.org/officeDocument/2006/relationships" xmlns:w="http://schemas.openxmlformats.org/wordprocessingml/2006/main" xmlns:w14="http://schemas.microsoft.com/office/word/2010/wordml" mc:Ignorable="w14">
+<w:styles xmlns:mc="http://schemas.openxmlformats.org/markup-compatibility/2006" xmlns:r="http://schemas.openxmlformats.org/officeDocument/2006/relationships" xmlns:w="http://schemas.openxmlformats.org/wordprocessingml/2006/main" xmlns:w14="http://schemas.microsoft.com/office/word/2010/wordml" xmlns:w15="http://schemas.microsoft.com/office/word/2012/wordml" xmlns:w16cex="http://schemas.microsoft.com/office/word/2018/wordml/cex" xmlns:w16cid="http://schemas.microsoft.com/office/word/2016/wordml/cid" xmlns:w16="http://schemas.microsoft.com/office/word/2018/wordml" xmlns:w16se="http://schemas.microsoft.com/office/word/2015/wordml/symex" mc:Ignorable="w14 w15 w16se w16cid w16 w16cex">
   <w:docDefaults>
     <w:rPrDefault>
       <w:rPr>
@@ -35082,110 +34842,158 @@
     </w:rPrDefault>
     <w:pPrDefault/>
   </w:docDefaults>
-  <w:latentStyles w:defLockedState="0" w:defUIPriority="0" w:defSemiHidden="0" w:defUnhideWhenUsed="0" w:defQFormat="0" w:count="267">
+  <w:latentStyles w:defLockedState="0" w:defUIPriority="0" w:defSemiHidden="0" w:defUnhideWhenUsed="0" w:defQFormat="0" w:count="376">
     <w:lsdException w:name="Normal" w:qFormat="1"/>
     <w:lsdException w:name="heading 1" w:qFormat="1"/>
-    <w:lsdException w:name="heading 2" w:qFormat="1"/>
-    <w:lsdException w:name="heading 3" w:qFormat="1"/>
-    <w:lsdException w:name="heading 4" w:qFormat="1"/>
-    <w:lsdException w:name="heading 5" w:qFormat="1"/>
-    <w:lsdException w:name="heading 6" w:semiHidden="1" w:qFormat="1"/>
-    <w:lsdException w:name="heading 7" w:semiHidden="1" w:qFormat="1"/>
-    <w:lsdException w:name="heading 8" w:semiHidden="1" w:qFormat="1"/>
-    <w:lsdException w:name="heading 9" w:semiHidden="1" w:qFormat="1"/>
-    <w:lsdException w:name="index 1" w:semiHidden="1"/>
-    <w:lsdException w:name="index 2" w:semiHidden="1"/>
-    <w:lsdException w:name="index 3" w:semiHidden="1"/>
-    <w:lsdException w:name="index 4" w:semiHidden="1"/>
-    <w:lsdException w:name="index 5" w:semiHidden="1"/>
-    <w:lsdException w:name="index 6" w:semiHidden="1"/>
-    <w:lsdException w:name="index 7" w:semiHidden="1"/>
-    <w:lsdException w:name="index 8" w:semiHidden="1"/>
-    <w:lsdException w:name="index 9" w:semiHidden="1"/>
-    <w:lsdException w:name="toc 1" w:semiHidden="1" w:uiPriority="39"/>
-    <w:lsdException w:name="toc 2" w:semiHidden="1" w:uiPriority="39"/>
-    <w:lsdException w:name="toc 3" w:semiHidden="1"/>
-    <w:lsdException w:name="toc 4" w:semiHidden="1"/>
-    <w:lsdException w:name="toc 5" w:semiHidden="1"/>
-    <w:lsdException w:name="toc 6" w:semiHidden="1"/>
-    <w:lsdException w:name="toc 7" w:semiHidden="1"/>
-    <w:lsdException w:name="toc 8" w:semiHidden="1"/>
-    <w:lsdException w:name="toc 9" w:semiHidden="1"/>
-    <w:lsdException w:name="Normal Indent" w:semiHidden="1"/>
-    <w:lsdException w:name="footnote text" w:semiHidden="1" w:uiPriority="99"/>
-    <w:lsdException w:name="annotation text" w:semiHidden="1"/>
-    <w:lsdException w:name="header" w:semiHidden="1"/>
-    <w:lsdException w:name="footer" w:semiHidden="1"/>
-    <w:lsdException w:name="index heading" w:semiHidden="1"/>
-    <w:lsdException w:name="caption" w:semiHidden="1" w:qFormat="1"/>
-    <w:lsdException w:name="table of figures" w:semiHidden="1"/>
-    <w:lsdException w:name="envelope address" w:semiHidden="1"/>
-    <w:lsdException w:name="envelope return" w:semiHidden="1"/>
-    <w:lsdException w:name="footnote reference" w:semiHidden="1"/>
-    <w:lsdException w:name="annotation reference" w:semiHidden="1"/>
-    <w:lsdException w:name="line number" w:semiHidden="1"/>
-    <w:lsdException w:name="page number" w:semiHidden="1"/>
-    <w:lsdException w:name="endnote reference" w:semiHidden="1"/>
-    <w:lsdException w:name="endnote text" w:semiHidden="1"/>
+    <w:lsdException w:name="heading 2" w:semiHidden="1" w:unhideWhenUsed="1" w:qFormat="1"/>
+    <w:lsdException w:name="heading 3" w:semiHidden="1" w:unhideWhenUsed="1" w:qFormat="1"/>
+    <w:lsdException w:name="heading 4" w:semiHidden="1" w:unhideWhenUsed="1" w:qFormat="1"/>
+    <w:lsdException w:name="heading 5" w:semiHidden="1" w:unhideWhenUsed="1" w:qFormat="1"/>
+    <w:lsdException w:name="heading 6" w:semiHidden="1" w:unhideWhenUsed="1" w:qFormat="1"/>
+    <w:lsdException w:name="heading 7" w:semiHidden="1" w:unhideWhenUsed="1" w:qFormat="1"/>
+    <w:lsdException w:name="heading 8" w:semiHidden="1" w:unhideWhenUsed="1" w:qFormat="1"/>
+    <w:lsdException w:name="heading 9" w:semiHidden="1" w:unhideWhenUsed="1" w:qFormat="1"/>
+    <w:lsdException w:name="index 1" w:semiHidden="1" w:unhideWhenUsed="1"/>
+    <w:lsdException w:name="index 2" w:semiHidden="1" w:unhideWhenUsed="1"/>
+    <w:lsdException w:name="index 3" w:semiHidden="1" w:unhideWhenUsed="1"/>
+    <w:lsdException w:name="index 4" w:semiHidden="1" w:unhideWhenUsed="1"/>
+    <w:lsdException w:name="index 5" w:semiHidden="1" w:unhideWhenUsed="1"/>
+    <w:lsdException w:name="index 6" w:semiHidden="1" w:unhideWhenUsed="1"/>
+    <w:lsdException w:name="index 7" w:semiHidden="1" w:unhideWhenUsed="1"/>
+    <w:lsdException w:name="index 8" w:semiHidden="1" w:unhideWhenUsed="1"/>
+    <w:lsdException w:name="index 9" w:semiHidden="1" w:unhideWhenUsed="1"/>
+    <w:lsdException w:name="toc 1" w:semiHidden="1" w:uiPriority="39" w:unhideWhenUsed="1"/>
+    <w:lsdException w:name="toc 2" w:semiHidden="1" w:uiPriority="39" w:unhideWhenUsed="1"/>
+    <w:lsdException w:name="toc 3" w:semiHidden="1" w:unhideWhenUsed="1"/>
+    <w:lsdException w:name="toc 4" w:semiHidden="1" w:unhideWhenUsed="1"/>
+    <w:lsdException w:name="toc 5" w:semiHidden="1" w:unhideWhenUsed="1"/>
+    <w:lsdException w:name="toc 6" w:semiHidden="1" w:unhideWhenUsed="1"/>
+    <w:lsdException w:name="toc 7" w:semiHidden="1" w:unhideWhenUsed="1"/>
+    <w:lsdException w:name="toc 8" w:semiHidden="1" w:unhideWhenUsed="1"/>
+    <w:lsdException w:name="toc 9" w:semiHidden="1" w:unhideWhenUsed="1"/>
+    <w:lsdException w:name="Normal Indent" w:semiHidden="1" w:unhideWhenUsed="1"/>
+    <w:lsdException w:name="footnote text" w:semiHidden="1" w:uiPriority="99" w:unhideWhenUsed="1"/>
+    <w:lsdException w:name="annotation text" w:semiHidden="1" w:unhideWhenUsed="1"/>
+    <w:lsdException w:name="header" w:semiHidden="1" w:unhideWhenUsed="1"/>
+    <w:lsdException w:name="footer" w:semiHidden="1" w:unhideWhenUsed="1"/>
+    <w:lsdException w:name="index heading" w:semiHidden="1" w:unhideWhenUsed="1"/>
+    <w:lsdException w:name="caption" w:semiHidden="1" w:unhideWhenUsed="1" w:qFormat="1"/>
+    <w:lsdException w:name="table of figures" w:semiHidden="1" w:unhideWhenUsed="1"/>
+    <w:lsdException w:name="envelope address" w:semiHidden="1" w:unhideWhenUsed="1"/>
+    <w:lsdException w:name="envelope return" w:semiHidden="1" w:unhideWhenUsed="1"/>
+    <w:lsdException w:name="footnote reference" w:semiHidden="1" w:unhideWhenUsed="1"/>
+    <w:lsdException w:name="annotation reference" w:semiHidden="1" w:unhideWhenUsed="1"/>
+    <w:lsdException w:name="line number" w:semiHidden="1" w:unhideWhenUsed="1"/>
+    <w:lsdException w:name="page number" w:semiHidden="1" w:unhideWhenUsed="1"/>
+    <w:lsdException w:name="endnote reference" w:semiHidden="1" w:unhideWhenUsed="1"/>
+    <w:lsdException w:name="endnote text" w:semiHidden="1" w:unhideWhenUsed="1"/>
     <w:lsdException w:name="table of authorities" w:semiHidden="1"/>
-    <w:lsdException w:name="macro" w:semiHidden="1"/>
-    <w:lsdException w:name="toa heading" w:semiHidden="1"/>
+    <w:lsdException w:name="macro" w:semiHidden="1" w:unhideWhenUsed="1"/>
+    <w:lsdException w:name="toa heading" w:semiHidden="1" w:unhideWhenUsed="1"/>
     <w:lsdException w:name="List" w:semiHidden="1"/>
     <w:lsdException w:name="List Bullet" w:semiHidden="1"/>
-    <w:lsdException w:name="List Number" w:semiHidden="1"/>
-    <w:lsdException w:name="List 2" w:semiHidden="1"/>
-    <w:lsdException w:name="List 3" w:semiHidden="1"/>
-    <w:lsdException w:name="List 4" w:semiHidden="1"/>
-    <w:lsdException w:name="List 5" w:semiHidden="1"/>
-    <w:lsdException w:name="List Bullet 2" w:semiHidden="1"/>
-    <w:lsdException w:name="List Bullet 3" w:semiHidden="1"/>
-    <w:lsdException w:name="List Bullet 4" w:semiHidden="1"/>
-    <w:lsdException w:name="List Bullet 5" w:semiHidden="1"/>
-    <w:lsdException w:name="List Number 2" w:semiHidden="1"/>
-    <w:lsdException w:name="List Number 3" w:semiHidden="1"/>
-    <w:lsdException w:name="List Number 4" w:semiHidden="1"/>
-    <w:lsdException w:name="List Number 5" w:semiHidden="1"/>
+    <w:lsdException w:name="List Number" w:semiHidden="1" w:unhideWhenUsed="1"/>
+    <w:lsdException w:name="List 2" w:semiHidden="1" w:unhideWhenUsed="1"/>
+    <w:lsdException w:name="List 3" w:semiHidden="1" w:unhideWhenUsed="1"/>
+    <w:lsdException w:name="List 4" w:semiHidden="1" w:unhideWhenUsed="1"/>
+    <w:lsdException w:name="List 5" w:semiHidden="1" w:unhideWhenUsed="1"/>
+    <w:lsdException w:name="List Bullet 2" w:semiHidden="1" w:unhideWhenUsed="1"/>
+    <w:lsdException w:name="List Bullet 3" w:semiHidden="1" w:unhideWhenUsed="1"/>
+    <w:lsdException w:name="List Bullet 4" w:semiHidden="1" w:unhideWhenUsed="1"/>
+    <w:lsdException w:name="List Bullet 5" w:semiHidden="1" w:unhideWhenUsed="1"/>
+    <w:lsdException w:name="List Number 2" w:semiHidden="1" w:unhideWhenUsed="1"/>
+    <w:lsdException w:name="List Number 3" w:semiHidden="1" w:unhideWhenUsed="1"/>
+    <w:lsdException w:name="List Number 4" w:semiHidden="1" w:unhideWhenUsed="1"/>
+    <w:lsdException w:name="List Number 5" w:semiHidden="1" w:unhideWhenUsed="1"/>
     <w:lsdException w:name="Title" w:semiHidden="1"/>
-    <w:lsdException w:name="Closing" w:semiHidden="1"/>
-    <w:lsdException w:name="Signature" w:semiHidden="1"/>
-    <w:lsdException w:name="Body Text" w:uiPriority="2" w:qFormat="1"/>
-    <w:lsdException w:name="Body Text Indent" w:semiHidden="1"/>
-    <w:lsdException w:name="List Continue" w:semiHidden="1"/>
+    <w:lsdException w:name="Closing" w:semiHidden="1" w:unhideWhenUsed="1"/>
+    <w:lsdException w:name="Signature" w:semiHidden="1" w:unhideWhenUsed="1"/>
+    <w:lsdException w:name="Default Paragraph Font" w:semiHidden="1" w:unhideWhenUsed="1"/>
+    <w:lsdException w:name="Body Text" w:semiHidden="1" w:uiPriority="2" w:unhideWhenUsed="1" w:qFormat="1"/>
+    <w:lsdException w:name="Body Text Indent" w:semiHidden="1" w:unhideWhenUsed="1"/>
+    <w:lsdException w:name="List Continue" w:semiHidden="1" w:unhideWhenUsed="1"/>
     <w:lsdException w:name="List Continue 2" w:semiHidden="1"/>
     <w:lsdException w:name="List Continue 3" w:semiHidden="1"/>
     <w:lsdException w:name="List Continue 4" w:semiHidden="1"/>
     <w:lsdException w:name="List Continue 5" w:semiHidden="1"/>
-    <w:lsdException w:name="Message Header" w:semiHidden="1"/>
+    <w:lsdException w:name="Message Header" w:semiHidden="1" w:unhideWhenUsed="1"/>
     <w:lsdException w:name="Subtitle" w:semiHidden="1"/>
-    <w:lsdException w:name="Salutation" w:semiHidden="1"/>
-    <w:lsdException w:name="Date" w:semiHidden="1"/>
-    <w:lsdException w:name="Body Text First Indent" w:semiHidden="1"/>
-    <w:lsdException w:name="Body Text First Indent 2" w:semiHidden="1"/>
-    <w:lsdException w:name="Note Heading" w:semiHidden="1"/>
-    <w:lsdException w:name="Body Text 2" w:semiHidden="1"/>
-    <w:lsdException w:name="Body Text 3" w:semiHidden="1"/>
-    <w:lsdException w:name="Body Text Indent 2" w:semiHidden="1"/>
-    <w:lsdException w:name="Body Text Indent 3" w:semiHidden="1"/>
-    <w:lsdException w:name="Block Text" w:semiHidden="1"/>
-    <w:lsdException w:name="Hyperlink" w:uiPriority="99"/>
-    <w:lsdException w:name="FollowedHyperlink" w:semiHidden="1"/>
+    <w:lsdException w:name="Salutation" w:semiHidden="1" w:unhideWhenUsed="1"/>
+    <w:lsdException w:name="Date" w:semiHidden="1" w:unhideWhenUsed="1"/>
+    <w:lsdException w:name="Body Text First Indent" w:semiHidden="1" w:unhideWhenUsed="1"/>
+    <w:lsdException w:name="Body Text First Indent 2" w:semiHidden="1" w:unhideWhenUsed="1"/>
+    <w:lsdException w:name="Note Heading" w:semiHidden="1" w:unhideWhenUsed="1"/>
+    <w:lsdException w:name="Body Text 2" w:semiHidden="1" w:unhideWhenUsed="1"/>
+    <w:lsdException w:name="Body Text 3" w:semiHidden="1" w:unhideWhenUsed="1"/>
+    <w:lsdException w:name="Body Text Indent 2" w:semiHidden="1" w:unhideWhenUsed="1"/>
+    <w:lsdException w:name="Body Text Indent 3" w:semiHidden="1" w:unhideWhenUsed="1"/>
+    <w:lsdException w:name="Block Text" w:semiHidden="1" w:unhideWhenUsed="1"/>
+    <w:lsdException w:name="Hyperlink" w:semiHidden="1" w:uiPriority="99" w:unhideWhenUsed="1"/>
+    <w:lsdException w:name="FollowedHyperlink" w:semiHidden="1" w:unhideWhenUsed="1"/>
     <w:lsdException w:name="Strong" w:semiHidden="1" w:qFormat="1"/>
     <w:lsdException w:name="Emphasis" w:semiHidden="1" w:qFormat="1"/>
-    <w:lsdException w:name="Document Map" w:semiHidden="1"/>
-    <w:lsdException w:name="Plain Text" w:semiHidden="1"/>
-    <w:lsdException w:name="E-mail Signature" w:semiHidden="1"/>
-    <w:lsdException w:name="Normal (Web)" w:semiHidden="1" w:uiPriority="99"/>
-    <w:lsdException w:name="HTML Acronym" w:semiHidden="1"/>
-    <w:lsdException w:name="HTML Address" w:semiHidden="1"/>
-    <w:lsdException w:name="HTML Cite" w:semiHidden="1"/>
-    <w:lsdException w:name="HTML Code" w:semiHidden="1"/>
-    <w:lsdException w:name="HTML Definition" w:semiHidden="1"/>
-    <w:lsdException w:name="HTML Keyboard" w:semiHidden="1"/>
-    <w:lsdException w:name="HTML Preformatted" w:semiHidden="1"/>
-    <w:lsdException w:name="HTML Sample" w:semiHidden="1"/>
-    <w:lsdException w:name="HTML Typewriter" w:semiHidden="1"/>
-    <w:lsdException w:name="HTML Variable" w:semiHidden="1"/>
-    <w:lsdException w:name="annotation subject" w:semiHidden="1"/>
+    <w:lsdException w:name="Document Map" w:semiHidden="1" w:unhideWhenUsed="1"/>
+    <w:lsdException w:name="Plain Text" w:semiHidden="1" w:unhideWhenUsed="1"/>
+    <w:lsdException w:name="E-mail Signature" w:semiHidden="1" w:unhideWhenUsed="1"/>
+    <w:lsdException w:name="HTML Top of Form" w:semiHidden="1" w:unhideWhenUsed="1"/>
+    <w:lsdException w:name="HTML Bottom of Form" w:semiHidden="1" w:unhideWhenUsed="1"/>
+    <w:lsdException w:name="Normal (Web)" w:semiHidden="1" w:uiPriority="99" w:unhideWhenUsed="1"/>
+    <w:lsdException w:name="HTML Acronym" w:semiHidden="1" w:unhideWhenUsed="1"/>
+    <w:lsdException w:name="HTML Address" w:semiHidden="1" w:unhideWhenUsed="1"/>
+    <w:lsdException w:name="HTML Cite" w:semiHidden="1" w:unhideWhenUsed="1"/>
+    <w:lsdException w:name="HTML Code" w:semiHidden="1" w:unhideWhenUsed="1"/>
+    <w:lsdException w:name="HTML Definition" w:semiHidden="1" w:unhideWhenUsed="1"/>
+    <w:lsdException w:name="HTML Keyboard" w:semiHidden="1" w:unhideWhenUsed="1"/>
+    <w:lsdException w:name="HTML Preformatted" w:semiHidden="1" w:unhideWhenUsed="1"/>
+    <w:lsdException w:name="HTML Sample" w:semiHidden="1" w:unhideWhenUsed="1"/>
+    <w:lsdException w:name="HTML Typewriter" w:semiHidden="1" w:unhideWhenUsed="1"/>
+    <w:lsdException w:name="HTML Variable" w:semiHidden="1" w:unhideWhenUsed="1"/>
+    <w:lsdException w:name="Normal Table" w:semiHidden="1" w:unhideWhenUsed="1"/>
+    <w:lsdException w:name="annotation subject" w:semiHidden="1" w:unhideWhenUsed="1"/>
+    <w:lsdException w:name="No List" w:semiHidden="1" w:unhideWhenUsed="1"/>
+    <w:lsdException w:name="Outline List 1" w:semiHidden="1" w:unhideWhenUsed="1"/>
+    <w:lsdException w:name="Outline List 2" w:semiHidden="1" w:unhideWhenUsed="1"/>
+    <w:lsdException w:name="Outline List 3" w:semiHidden="1" w:unhideWhenUsed="1"/>
+    <w:lsdException w:name="Table Simple 1" w:semiHidden="1" w:unhideWhenUsed="1"/>
+    <w:lsdException w:name="Table Simple 2" w:semiHidden="1" w:unhideWhenUsed="1"/>
+    <w:lsdException w:name="Table Simple 3" w:semiHidden="1" w:unhideWhenUsed="1"/>
+    <w:lsdException w:name="Table Classic 1" w:semiHidden="1" w:unhideWhenUsed="1"/>
+    <w:lsdException w:name="Table Classic 2" w:semiHidden="1" w:unhideWhenUsed="1"/>
+    <w:lsdException w:name="Table Classic 3" w:semiHidden="1" w:unhideWhenUsed="1"/>
+    <w:lsdException w:name="Table Classic 4" w:semiHidden="1" w:unhideWhenUsed="1"/>
+    <w:lsdException w:name="Table Colorful 1" w:semiHidden="1" w:unhideWhenUsed="1"/>
+    <w:lsdException w:name="Table Colorful 2" w:semiHidden="1" w:unhideWhenUsed="1"/>
+    <w:lsdException w:name="Table Colorful 3" w:semiHidden="1" w:unhideWhenUsed="1"/>
+    <w:lsdException w:name="Table Columns 1" w:semiHidden="1" w:unhideWhenUsed="1"/>
+    <w:lsdException w:name="Table Columns 2" w:semiHidden="1" w:unhideWhenUsed="1"/>
+    <w:lsdException w:name="Table Columns 3" w:semiHidden="1" w:unhideWhenUsed="1"/>
+    <w:lsdException w:name="Table Columns 4" w:semiHidden="1" w:unhideWhenUsed="1"/>
+    <w:lsdException w:name="Table Columns 5" w:semiHidden="1" w:unhideWhenUsed="1"/>
+    <w:lsdException w:name="Table Grid 1" w:semiHidden="1" w:unhideWhenUsed="1"/>
+    <w:lsdException w:name="Table Grid 2" w:semiHidden="1" w:unhideWhenUsed="1"/>
+    <w:lsdException w:name="Table Grid 3" w:semiHidden="1" w:unhideWhenUsed="1"/>
+    <w:lsdException w:name="Table Grid 4" w:semiHidden="1" w:unhideWhenUsed="1"/>
+    <w:lsdException w:name="Table Grid 5" w:semiHidden="1" w:unhideWhenUsed="1"/>
+    <w:lsdException w:name="Table Grid 6" w:semiHidden="1" w:unhideWhenUsed="1"/>
+    <w:lsdException w:name="Table Grid 7" w:semiHidden="1" w:unhideWhenUsed="1"/>
+    <w:lsdException w:name="Table Grid 8" w:semiHidden="1" w:unhideWhenUsed="1"/>
+    <w:lsdException w:name="Table List 1" w:semiHidden="1" w:unhideWhenUsed="1"/>
+    <w:lsdException w:name="Table List 2" w:semiHidden="1" w:unhideWhenUsed="1"/>
+    <w:lsdException w:name="Table List 3" w:semiHidden="1" w:unhideWhenUsed="1"/>
+    <w:lsdException w:name="Table List 4" w:semiHidden="1" w:unhideWhenUsed="1"/>
+    <w:lsdException w:name="Table List 5" w:semiHidden="1" w:unhideWhenUsed="1"/>
+    <w:lsdException w:name="Table List 6" w:semiHidden="1" w:unhideWhenUsed="1"/>
+    <w:lsdException w:name="Table List 7" w:semiHidden="1" w:unhideWhenUsed="1"/>
+    <w:lsdException w:name="Table List 8" w:semiHidden="1" w:unhideWhenUsed="1"/>
+    <w:lsdException w:name="Table 3D effects 1" w:semiHidden="1" w:unhideWhenUsed="1"/>
+    <w:lsdException w:name="Table 3D effects 2" w:semiHidden="1" w:unhideWhenUsed="1"/>
+    <w:lsdException w:name="Table 3D effects 3" w:semiHidden="1" w:unhideWhenUsed="1"/>
+    <w:lsdException w:name="Table Contemporary" w:semiHidden="1" w:unhideWhenUsed="1"/>
+    <w:lsdException w:name="Table Elegant" w:semiHidden="1" w:unhideWhenUsed="1"/>
+    <w:lsdException w:name="Table Professional" w:semiHidden="1" w:unhideWhenUsed="1"/>
+    <w:lsdException w:name="Table Subtle 1" w:semiHidden="1" w:unhideWhenUsed="1"/>
+    <w:lsdException w:name="Table Subtle 2" w:semiHidden="1" w:unhideWhenUsed="1"/>
+    <w:lsdException w:name="Table Web 1" w:semiHidden="1" w:unhideWhenUsed="1"/>
     <w:lsdException w:name="Balloon Text" w:semiHidden="1"/>
     <w:lsdException w:name="Table Grid" w:uiPriority="59"/>
     <w:lsdException w:name="Placeholder Text" w:semiHidden="1" w:uiPriority="99"/>
@@ -35299,779 +35107,115 @@
     <w:lsdException w:name="Book Title" w:semiHidden="1" w:uiPriority="33" w:qFormat="1"/>
     <w:lsdException w:name="Bibliography" w:semiHidden="1" w:uiPriority="37"/>
     <w:lsdException w:name="TOC Heading" w:semiHidden="1" w:uiPriority="39" w:qFormat="1"/>
-  </w:latentStyles>
-  <w:style w:type="paragraph" w:default="1" w:styleId="Normal">
-    <w:name w:val="Normal"/>
-    <w:qFormat/>
-    <w:rsid w:val="008C7934"/>
-    <w:rPr>
-      <w:sz w:val="24"/>
-      <w:szCs w:val="24"/>
-    </w:rPr>
-  </w:style>
-  <w:style w:type="paragraph" w:styleId="Heading1">
-    <w:name w:val="heading 1"/>
-    <w:basedOn w:val="Normal"/>
-    <w:next w:val="BodyText"/>
-    <w:link w:val="Heading1Char"/>
-    <w:qFormat/>
-    <w:rsid w:val="00BC7CF9"/>
-    <w:pPr>
-      <w:spacing w:after="40" w:line="480" w:lineRule="exact"/>
-      <w:outlineLvl w:val="0"/>
-    </w:pPr>
-    <w:rPr>
-      <w:rFonts w:ascii="Abril Text SB" w:hAnsi="Abril Text SB" w:cstheme="minorBidi"/>
-      <w:kern w:val="52"/>
-      <w:sz w:val="44"/>
-      <w:szCs w:val="48"/>
-    </w:rPr>
-  </w:style>
-  <w:style w:type="paragraph" w:styleId="Heading2">
-    <w:name w:val="heading 2"/>
-    <w:basedOn w:val="Normal"/>
-    <w:next w:val="BodyText"/>
-    <w:link w:val="Heading2Char"/>
-    <w:qFormat/>
-    <w:rsid w:val="009A0849"/>
-    <w:pPr>
-      <w:spacing w:after="200" w:line="400" w:lineRule="exact"/>
-      <w:outlineLvl w:val="1"/>
-    </w:pPr>
-    <w:rPr>
-      <w:rFonts w:ascii="Franklin Gothic Demi" w:hAnsi="Franklin Gothic Demi" w:cstheme="minorBidi"/>
-      <w:sz w:val="36"/>
-      <w:szCs w:val="36"/>
-    </w:rPr>
-  </w:style>
-  <w:style w:type="paragraph" w:styleId="Heading3">
-    <w:name w:val="heading 3"/>
-    <w:basedOn w:val="Normal"/>
-    <w:next w:val="BodyText"/>
-    <w:link w:val="Heading3Char"/>
-    <w:qFormat/>
-    <w:rsid w:val="00BC7CF9"/>
-    <w:pPr>
-      <w:spacing w:after="200"/>
-      <w:outlineLvl w:val="2"/>
-    </w:pPr>
-    <w:rPr>
-      <w:rFonts w:ascii="Abril Text SB" w:hAnsi="Abril Text SB" w:cstheme="minorBidi"/>
-      <w:kern w:val="44"/>
-      <w:sz w:val="28"/>
-      <w:szCs w:val="28"/>
-    </w:rPr>
-  </w:style>
-  <w:style w:type="paragraph" w:styleId="Heading4">
-    <w:name w:val="heading 4"/>
-    <w:basedOn w:val="BodyText"/>
-    <w:next w:val="BodyText"/>
-    <w:link w:val="Heading4Char"/>
-    <w:qFormat/>
-    <w:rsid w:val="00EC3529"/>
-    <w:pPr>
-      <w:spacing w:after="120"/>
-      <w:outlineLvl w:val="3"/>
-    </w:pPr>
-    <w:rPr>
-      <w:rFonts w:ascii="Franklin Gothic Demi" w:eastAsiaTheme="majorEastAsia" w:hAnsi="Franklin Gothic Demi" w:cstheme="majorBidi"/>
-      <w:bCs/>
-      <w:iCs/>
-    </w:rPr>
-  </w:style>
-  <w:style w:type="paragraph" w:styleId="Heading5">
-    <w:name w:val="heading 5"/>
-    <w:basedOn w:val="BodyText"/>
-    <w:next w:val="BodyText"/>
-    <w:link w:val="Heading5Char"/>
-    <w:qFormat/>
-    <w:rsid w:val="00EC3529"/>
-    <w:pPr>
-      <w:spacing w:after="120"/>
-      <w:outlineLvl w:val="4"/>
-    </w:pPr>
-    <w:rPr>
-      <w:rFonts w:eastAsiaTheme="majorEastAsia" w:cstheme="majorBidi"/>
-      <w:i/>
-    </w:rPr>
-  </w:style>
-  <w:style w:type="character" w:default="1" w:styleId="DefaultParagraphFont">
-    <w:name w:val="Default Paragraph Font"/>
-    <w:uiPriority w:val="1"/>
-    <w:semiHidden/>
-    <w:unhideWhenUsed/>
-  </w:style>
-  <w:style w:type="table" w:default="1" w:styleId="TableNormal">
-    <w:name w:val="Normal Table"/>
-    <w:uiPriority w:val="99"/>
-    <w:semiHidden/>
-    <w:unhideWhenUsed/>
-    <w:tblPr>
-      <w:tblInd w:w="0" w:type="dxa"/>
-      <w:tblCellMar>
-        <w:top w:w="0" w:type="dxa"/>
-        <w:left w:w="108" w:type="dxa"/>
-        <w:bottom w:w="0" w:type="dxa"/>
-        <w:right w:w="108" w:type="dxa"/>
-      </w:tblCellMar>
-    </w:tblPr>
-  </w:style>
-  <w:style w:type="numbering" w:default="1" w:styleId="NoList">
-    <w:name w:val="No List"/>
-    <w:uiPriority w:val="99"/>
-    <w:semiHidden/>
-    <w:unhideWhenUsed/>
-  </w:style>
-  <w:style w:type="paragraph" w:styleId="BodyText">
-    <w:name w:val="Body Text"/>
-    <w:basedOn w:val="Normal"/>
-    <w:link w:val="BodyTextChar"/>
-    <w:uiPriority w:val="2"/>
-    <w:qFormat/>
-    <w:rsid w:val="0052760F"/>
-  </w:style>
-  <w:style w:type="character" w:customStyle="1" w:styleId="BodyTextChar">
-    <w:name w:val="Body Text Char"/>
-    <w:basedOn w:val="DefaultParagraphFont"/>
-    <w:link w:val="BodyText"/>
-    <w:uiPriority w:val="2"/>
-    <w:rsid w:val="00543CE4"/>
-    <w:rPr>
-      <w:rFonts w:ascii="Georgia" w:eastAsiaTheme="minorHAnsi" w:hAnsi="Georgia"/>
-      <w:sz w:val="22"/>
-      <w:szCs w:val="22"/>
-    </w:rPr>
-  </w:style>
-  <w:style w:type="character" w:customStyle="1" w:styleId="Heading1Char">
-    <w:name w:val="Heading 1 Char"/>
-    <w:basedOn w:val="DefaultParagraphFont"/>
-    <w:link w:val="Heading1"/>
-    <w:rsid w:val="00BC7CF9"/>
-    <w:rPr>
-      <w:rFonts w:ascii="Abril Text SB" w:eastAsiaTheme="minorHAnsi" w:hAnsi="Abril Text SB" w:cstheme="minorBidi"/>
-      <w:kern w:val="52"/>
-      <w:sz w:val="44"/>
-      <w:szCs w:val="48"/>
-    </w:rPr>
-  </w:style>
-  <w:style w:type="character" w:customStyle="1" w:styleId="Heading2Char">
-    <w:name w:val="Heading 2 Char"/>
-    <w:basedOn w:val="DefaultParagraphFont"/>
-    <w:link w:val="Heading2"/>
-    <w:rsid w:val="009A0849"/>
-    <w:rPr>
-      <w:rFonts w:ascii="Franklin Gothic Demi" w:eastAsiaTheme="minorHAnsi" w:hAnsi="Franklin Gothic Demi" w:cstheme="minorBidi"/>
-      <w:sz w:val="36"/>
-      <w:szCs w:val="36"/>
-    </w:rPr>
-  </w:style>
-  <w:style w:type="character" w:customStyle="1" w:styleId="Heading3Char">
-    <w:name w:val="Heading 3 Char"/>
-    <w:basedOn w:val="DefaultParagraphFont"/>
-    <w:link w:val="Heading3"/>
-    <w:rsid w:val="00BC7CF9"/>
-    <w:rPr>
-      <w:rFonts w:ascii="Abril Text SB" w:eastAsiaTheme="minorHAnsi" w:hAnsi="Abril Text SB" w:cstheme="minorBidi"/>
-      <w:kern w:val="44"/>
-      <w:sz w:val="28"/>
-      <w:szCs w:val="28"/>
-    </w:rPr>
-  </w:style>
-  <w:style w:type="character" w:customStyle="1" w:styleId="Heading4Char">
-    <w:name w:val="Heading 4 Char"/>
-    <w:basedOn w:val="DefaultParagraphFont"/>
-    <w:link w:val="Heading4"/>
-    <w:rsid w:val="00EC3529"/>
-    <w:rPr>
-      <w:rFonts w:ascii="Franklin Gothic Demi" w:eastAsiaTheme="majorEastAsia" w:hAnsi="Franklin Gothic Demi" w:cstheme="majorBidi"/>
-      <w:bCs/>
-      <w:iCs/>
-      <w:sz w:val="24"/>
-      <w:szCs w:val="22"/>
-    </w:rPr>
-  </w:style>
-  <w:style w:type="character" w:customStyle="1" w:styleId="Heading5Char">
-    <w:name w:val="Heading 5 Char"/>
-    <w:basedOn w:val="DefaultParagraphFont"/>
-    <w:link w:val="Heading5"/>
-    <w:rsid w:val="00EC3529"/>
-    <w:rPr>
-      <w:rFonts w:ascii="Georgia" w:eastAsiaTheme="majorEastAsia" w:hAnsi="Georgia" w:cstheme="majorBidi"/>
-      <w:i/>
-      <w:sz w:val="22"/>
-      <w:szCs w:val="22"/>
-    </w:rPr>
-  </w:style>
-  <w:style w:type="character" w:styleId="PlaceholderText">
-    <w:name w:val="Placeholder Text"/>
-    <w:basedOn w:val="DefaultParagraphFont"/>
-    <w:uiPriority w:val="99"/>
-    <w:semiHidden/>
-    <w:rsid w:val="00914DF9"/>
-    <w:rPr>
-      <w:color w:val="808080"/>
-    </w:rPr>
-  </w:style>
-  <w:style w:type="paragraph" w:styleId="BalloonText">
-    <w:name w:val="Balloon Text"/>
-    <w:basedOn w:val="Normal"/>
-    <w:link w:val="BalloonTextChar"/>
-    <w:semiHidden/>
-    <w:rsid w:val="00914DF9"/>
-    <w:rPr>
-      <w:rFonts w:ascii="Tahoma" w:hAnsi="Tahoma" w:cs="Tahoma"/>
-      <w:sz w:val="16"/>
-      <w:szCs w:val="16"/>
-    </w:rPr>
-  </w:style>
-  <w:style w:type="character" w:customStyle="1" w:styleId="BalloonTextChar">
-    <w:name w:val="Balloon Text Char"/>
-    <w:basedOn w:val="DefaultParagraphFont"/>
-    <w:link w:val="BalloonText"/>
-    <w:semiHidden/>
-    <w:rsid w:val="00914DF9"/>
-    <w:rPr>
-      <w:rFonts w:ascii="Tahoma" w:eastAsiaTheme="minorHAnsi" w:hAnsi="Tahoma" w:cs="Tahoma"/>
-      <w:sz w:val="16"/>
-      <w:szCs w:val="16"/>
-    </w:rPr>
-  </w:style>
-  <w:style w:type="paragraph" w:customStyle="1" w:styleId="BodyFootnote">
-    <w:name w:val="Body Footnote"/>
-    <w:uiPriority w:val="3"/>
-    <w:qFormat/>
-    <w:rsid w:val="006F06C3"/>
-    <w:pPr>
-      <w:autoSpaceDE w:val="0"/>
-      <w:autoSpaceDN w:val="0"/>
-      <w:adjustRightInd w:val="0"/>
-      <w:spacing w:line="200" w:lineRule="exact"/>
-    </w:pPr>
-    <w:rPr>
-      <w:rFonts w:ascii="Franklin Gothic Book" w:eastAsiaTheme="minorHAnsi" w:hAnsi="Franklin Gothic Book"/>
-      <w:color w:val="595959" w:themeColor="text1" w:themeTint="A6"/>
-      <w:sz w:val="16"/>
-      <w:szCs w:val="14"/>
-    </w:rPr>
-  </w:style>
-  <w:style w:type="paragraph" w:styleId="ListParagraph">
-    <w:name w:val="List Paragraph"/>
-    <w:aliases w:val="Bullets"/>
-    <w:basedOn w:val="Normal"/>
-    <w:uiPriority w:val="34"/>
-    <w:qFormat/>
-    <w:rsid w:val="00EF0607"/>
-    <w:pPr>
-      <w:numPr>
-        <w:numId w:val="1"/>
-      </w:numPr>
-      <w:ind w:left="360"/>
-      <w:contextualSpacing/>
-    </w:pPr>
-  </w:style>
-  <w:style w:type="character" w:styleId="Hyperlink">
-    <w:name w:val="Hyperlink"/>
-    <w:basedOn w:val="DefaultParagraphFont"/>
-    <w:uiPriority w:val="99"/>
-    <w:semiHidden/>
-    <w:rsid w:val="0051019E"/>
-    <w:rPr>
-      <w:color w:val="BB792A" w:themeColor="hyperlink"/>
-      <w:u w:val="single"/>
-    </w:rPr>
-  </w:style>
-  <w:style w:type="table" w:styleId="TableGrid">
-    <w:name w:val="Table Grid"/>
-    <w:basedOn w:val="TableNormal"/>
-    <w:uiPriority w:val="59"/>
-    <w:rsid w:val="00914DF9"/>
-    <w:rPr>
-      <w:rFonts w:asciiTheme="minorHAnsi" w:eastAsiaTheme="minorHAnsi" w:hAnsiTheme="minorHAnsi" w:cstheme="minorBidi"/>
-      <w:sz w:val="22"/>
-      <w:szCs w:val="22"/>
-    </w:rPr>
-    <w:tblPr>
-      <w:tblBorders>
-        <w:top w:val="single" w:sz="4" w:space="0" w:color="000000" w:themeColor="text1"/>
-        <w:left w:val="single" w:sz="4" w:space="0" w:color="000000" w:themeColor="text1"/>
-        <w:bottom w:val="single" w:sz="4" w:space="0" w:color="000000" w:themeColor="text1"/>
-        <w:right w:val="single" w:sz="4" w:space="0" w:color="000000" w:themeColor="text1"/>
-        <w:insideH w:val="single" w:sz="4" w:space="0" w:color="000000" w:themeColor="text1"/>
-        <w:insideV w:val="single" w:sz="4" w:space="0" w:color="000000" w:themeColor="text1"/>
-      </w:tblBorders>
-    </w:tblPr>
-  </w:style>
-  <w:style w:type="paragraph" w:customStyle="1" w:styleId="Subhead">
-    <w:name w:val="Subhead"/>
-    <w:basedOn w:val="Normal"/>
-    <w:next w:val="BodyText"/>
-    <w:uiPriority w:val="1"/>
-    <w:qFormat/>
-    <w:rsid w:val="00543CE4"/>
-    <w:pPr>
-      <w:suppressAutoHyphens/>
-      <w:spacing w:after="200" w:line="400" w:lineRule="exact"/>
-    </w:pPr>
-    <w:rPr>
-      <w:rFonts w:ascii="Abril Text" w:hAnsi="Abril Text" w:cstheme="minorBidi"/>
-      <w:i/>
-      <w:sz w:val="32"/>
-      <w:szCs w:val="32"/>
-    </w:rPr>
-  </w:style>
-  <w:style w:type="paragraph" w:styleId="TOC1">
-    <w:name w:val="toc 1"/>
-    <w:basedOn w:val="Normal"/>
-    <w:next w:val="Normal"/>
-    <w:autoRedefine/>
-    <w:uiPriority w:val="39"/>
-    <w:rsid w:val="00CC3B57"/>
-    <w:pPr>
-      <w:spacing w:after="100"/>
-    </w:pPr>
-    <w:rPr>
-      <w:rFonts w:ascii="Franklin Gothic Demi" w:hAnsi="Franklin Gothic Demi"/>
-    </w:rPr>
-  </w:style>
-  <w:style w:type="paragraph" w:styleId="TOC2">
-    <w:name w:val="toc 2"/>
-    <w:basedOn w:val="Normal"/>
-    <w:next w:val="Normal"/>
-    <w:autoRedefine/>
-    <w:uiPriority w:val="39"/>
-    <w:rsid w:val="00637FCD"/>
-    <w:pPr>
-      <w:spacing w:after="100"/>
-      <w:ind w:left="220"/>
-    </w:pPr>
-    <w:rPr>
-      <w:rFonts w:ascii="Franklin Gothic Book" w:hAnsi="Franklin Gothic Book"/>
-    </w:rPr>
-  </w:style>
-  <w:style w:type="paragraph" w:styleId="Header">
-    <w:name w:val="header"/>
-    <w:basedOn w:val="Normal"/>
-    <w:link w:val="HeaderChar"/>
-    <w:semiHidden/>
-    <w:rsid w:val="00276264"/>
-    <w:pPr>
-      <w:tabs>
-        <w:tab w:val="center" w:pos="4680"/>
-        <w:tab w:val="right" w:pos="9360"/>
-      </w:tabs>
-    </w:pPr>
-  </w:style>
-  <w:style w:type="character" w:customStyle="1" w:styleId="HeaderChar">
-    <w:name w:val="Header Char"/>
-    <w:basedOn w:val="DefaultParagraphFont"/>
-    <w:link w:val="Header"/>
-    <w:semiHidden/>
-    <w:rsid w:val="00276264"/>
-    <w:rPr>
-      <w:rFonts w:ascii="Georgia" w:eastAsiaTheme="minorHAnsi" w:hAnsi="Georgia"/>
-      <w:sz w:val="22"/>
-      <w:szCs w:val="22"/>
-    </w:rPr>
-  </w:style>
-  <w:style w:type="paragraph" w:styleId="Footer">
-    <w:name w:val="footer"/>
-    <w:basedOn w:val="Normal"/>
-    <w:link w:val="FooterChar"/>
-    <w:semiHidden/>
-    <w:rsid w:val="00276264"/>
-    <w:pPr>
-      <w:tabs>
-        <w:tab w:val="center" w:pos="4680"/>
-        <w:tab w:val="right" w:pos="9360"/>
-      </w:tabs>
-    </w:pPr>
-  </w:style>
-  <w:style w:type="character" w:customStyle="1" w:styleId="FooterChar">
-    <w:name w:val="Footer Char"/>
-    <w:basedOn w:val="DefaultParagraphFont"/>
-    <w:link w:val="Footer"/>
-    <w:semiHidden/>
-    <w:rsid w:val="00276264"/>
-    <w:rPr>
-      <w:rFonts w:ascii="Georgia" w:eastAsiaTheme="minorHAnsi" w:hAnsi="Georgia"/>
-      <w:sz w:val="22"/>
-      <w:szCs w:val="22"/>
-    </w:rPr>
-  </w:style>
-  <w:style w:type="paragraph" w:styleId="NoSpacing">
-    <w:name w:val="No Spacing"/>
-    <w:uiPriority w:val="1"/>
-    <w:qFormat/>
-    <w:rsid w:val="008C7934"/>
-    <w:rPr>
-      <w:rFonts w:asciiTheme="minorHAnsi" w:eastAsiaTheme="minorEastAsia" w:hAnsiTheme="minorHAnsi" w:cstheme="minorBidi"/>
-      <w:sz w:val="22"/>
-      <w:szCs w:val="22"/>
-    </w:rPr>
-  </w:style>
-  <w:style w:type="character" w:styleId="CommentReference">
-    <w:name w:val="annotation reference"/>
-    <w:basedOn w:val="DefaultParagraphFont"/>
-    <w:semiHidden/>
-    <w:rsid w:val="00C55D49"/>
-    <w:rPr>
-      <w:sz w:val="16"/>
-      <w:szCs w:val="16"/>
-    </w:rPr>
-  </w:style>
-  <w:style w:type="paragraph" w:styleId="CommentText">
-    <w:name w:val="annotation text"/>
-    <w:basedOn w:val="Normal"/>
-    <w:link w:val="CommentTextChar"/>
-    <w:semiHidden/>
-    <w:rsid w:val="00C55D49"/>
-    <w:rPr>
-      <w:sz w:val="20"/>
-      <w:szCs w:val="20"/>
-    </w:rPr>
-  </w:style>
-  <w:style w:type="character" w:customStyle="1" w:styleId="CommentTextChar">
-    <w:name w:val="Comment Text Char"/>
-    <w:basedOn w:val="DefaultParagraphFont"/>
-    <w:link w:val="CommentText"/>
-    <w:semiHidden/>
-    <w:rsid w:val="00C55D49"/>
-  </w:style>
-  <w:style w:type="paragraph" w:styleId="CommentSubject">
-    <w:name w:val="annotation subject"/>
-    <w:basedOn w:val="CommentText"/>
-    <w:next w:val="CommentText"/>
-    <w:link w:val="CommentSubjectChar"/>
-    <w:semiHidden/>
-    <w:rsid w:val="00C55D49"/>
-    <w:rPr>
-      <w:b/>
-      <w:bCs/>
-    </w:rPr>
-  </w:style>
-  <w:style w:type="character" w:customStyle="1" w:styleId="CommentSubjectChar">
-    <w:name w:val="Comment Subject Char"/>
-    <w:basedOn w:val="CommentTextChar"/>
-    <w:link w:val="CommentSubject"/>
-    <w:semiHidden/>
-    <w:rsid w:val="00C55D49"/>
-    <w:rPr>
-      <w:b/>
-      <w:bCs/>
-    </w:rPr>
-  </w:style>
-  <w:style w:type="paragraph" w:customStyle="1" w:styleId="QuestionItem">
-    <w:name w:val="Question Item"/>
-    <w:basedOn w:val="Normal"/>
-    <w:link w:val="QuestionItemChar"/>
-    <w:rsid w:val="00284829"/>
-    <w:pPr>
-      <w:keepNext/>
-      <w:keepLines/>
-      <w:ind w:left="1440" w:hanging="720"/>
-    </w:pPr>
-    <w:rPr>
-      <w:rFonts w:ascii="Tahoma" w:hAnsi="Tahoma" w:cs="Tahoma"/>
-      <w:sz w:val="22"/>
-      <w:szCs w:val="22"/>
-    </w:rPr>
-  </w:style>
-  <w:style w:type="character" w:customStyle="1" w:styleId="QuestionItemChar">
-    <w:name w:val="Question Item Char"/>
-    <w:link w:val="QuestionItem"/>
-    <w:rsid w:val="00284829"/>
-    <w:rPr>
-      <w:rFonts w:ascii="Tahoma" w:hAnsi="Tahoma" w:cs="Tahoma"/>
-      <w:sz w:val="22"/>
-      <w:szCs w:val="22"/>
-    </w:rPr>
-  </w:style>
-  <w:style w:type="paragraph" w:styleId="NormalWeb">
-    <w:name w:val="Normal (Web)"/>
-    <w:basedOn w:val="Normal"/>
-    <w:uiPriority w:val="99"/>
-    <w:unhideWhenUsed/>
-    <w:rsid w:val="00284829"/>
-    <w:pPr>
-      <w:spacing w:before="100" w:beforeAutospacing="1" w:after="100" w:afterAutospacing="1"/>
-    </w:pPr>
-    <w:rPr>
-      <w:rFonts w:eastAsiaTheme="minorEastAsia"/>
-    </w:rPr>
-  </w:style>
-  <w:style w:type="paragraph" w:styleId="Revision">
-    <w:name w:val="Revision"/>
-    <w:hidden/>
-    <w:uiPriority w:val="99"/>
-    <w:semiHidden/>
-    <w:rsid w:val="00284829"/>
-    <w:rPr>
-      <w:sz w:val="24"/>
-      <w:szCs w:val="24"/>
-    </w:rPr>
-  </w:style>
-  <w:style w:type="paragraph" w:styleId="FootnoteText">
-    <w:name w:val="footnote text"/>
-    <w:basedOn w:val="Normal"/>
-    <w:link w:val="FootnoteTextChar"/>
-    <w:uiPriority w:val="99"/>
-    <w:unhideWhenUsed/>
-    <w:rsid w:val="00843A3C"/>
-    <w:rPr>
-      <w:rFonts w:asciiTheme="minorHAnsi" w:hAnsiTheme="minorHAnsi" w:cstheme="minorBidi"/>
-      <w:sz w:val="20"/>
-      <w:szCs w:val="20"/>
-    </w:rPr>
-  </w:style>
-  <w:style w:type="character" w:customStyle="1" w:styleId="FootnoteTextChar">
-    <w:name w:val="Footnote Text Char"/>
-    <w:basedOn w:val="DefaultParagraphFont"/>
-    <w:link w:val="FootnoteText"/>
-    <w:uiPriority w:val="99"/>
-    <w:rsid w:val="00843A3C"/>
-    <w:rPr>
-      <w:rFonts w:asciiTheme="minorHAnsi" w:hAnsiTheme="minorHAnsi" w:cstheme="minorBidi"/>
-    </w:rPr>
-  </w:style>
-  <w:style w:type="character" w:styleId="FootnoteReference">
-    <w:name w:val="footnote reference"/>
-    <w:basedOn w:val="DefaultParagraphFont"/>
-    <w:rsid w:val="00843A3C"/>
-    <w:rPr>
-      <w:vertAlign w:val="superscript"/>
-    </w:rPr>
-  </w:style>
-</w:styles>
-</file>
-
-<file path=word/stylesWithEffects.xml><?xml version="1.0" encoding="utf-8"?>
-<w:styles xmlns:wpc="http://schemas.microsoft.com/office/word/2010/wordprocessingCanvas" xmlns:mc="http://schemas.openxmlformats.org/markup-compatibility/2006" xmlns:o="urn:schemas-microsoft-com:office:office" xmlns:r="http://schemas.openxmlformats.org/officeDocument/2006/relationships" xmlns:m="http://schemas.openxmlformats.org/officeDocument/2006/math" xmlns:v="urn:schemas-microsoft-com:vml" xmlns:wp14="http://schemas.microsoft.com/office/word/2010/wordprocessingDrawing" xmlns:wp="http://schemas.openxmlformats.org/drawingml/2006/wordprocessingDrawing" xmlns:w10="urn:schemas-microsoft-com:office:word" xmlns:w="http://schemas.openxmlformats.org/wordprocessingml/2006/main" xmlns:w14="http://schemas.microsoft.com/office/word/2010/wordml" xmlns:wpg="http://schemas.microsoft.com/office/word/2010/wordprocessingGroup" xmlns:wpi="http://schemas.microsoft.com/office/word/2010/wordprocessingInk" xmlns:wne="http://schemas.microsoft.com/office/word/2006/wordml" xmlns:wps="http://schemas.microsoft.com/office/word/2010/wordprocessingShape" mc:Ignorable="w14 wp14">
-  <w:docDefaults>
-    <w:rPrDefault>
-      <w:rPr>
-        <w:rFonts w:ascii="Times New Roman" w:eastAsia="Times New Roman" w:hAnsi="Times New Roman" w:cs="Times New Roman"/>
-        <w:lang w:val="en-US" w:eastAsia="en-US" w:bidi="ar-SA"/>
-      </w:rPr>
-    </w:rPrDefault>
-    <w:pPrDefault/>
-  </w:docDefaults>
-  <w:latentStyles w:defLockedState="0" w:defUIPriority="0" w:defSemiHidden="0" w:defUnhideWhenUsed="0" w:defQFormat="0" w:count="267">
-    <w:lsdException w:name="Normal" w:qFormat="1"/>
-    <w:lsdException w:name="heading 1" w:qFormat="1"/>
-    <w:lsdException w:name="heading 2" w:qFormat="1"/>
-    <w:lsdException w:name="heading 3" w:qFormat="1"/>
-    <w:lsdException w:name="heading 4" w:qFormat="1"/>
-    <w:lsdException w:name="heading 5" w:qFormat="1"/>
-    <w:lsdException w:name="heading 6" w:semiHidden="1" w:qFormat="1"/>
-    <w:lsdException w:name="heading 7" w:semiHidden="1" w:qFormat="1"/>
-    <w:lsdException w:name="heading 8" w:semiHidden="1" w:qFormat="1"/>
-    <w:lsdException w:name="heading 9" w:semiHidden="1" w:qFormat="1"/>
-    <w:lsdException w:name="index 1" w:semiHidden="1"/>
-    <w:lsdException w:name="index 2" w:semiHidden="1"/>
-    <w:lsdException w:name="index 3" w:semiHidden="1"/>
-    <w:lsdException w:name="index 4" w:semiHidden="1"/>
-    <w:lsdException w:name="index 5" w:semiHidden="1"/>
-    <w:lsdException w:name="index 6" w:semiHidden="1"/>
-    <w:lsdException w:name="index 7" w:semiHidden="1"/>
-    <w:lsdException w:name="index 8" w:semiHidden="1"/>
-    <w:lsdException w:name="index 9" w:semiHidden="1"/>
-    <w:lsdException w:name="toc 1" w:semiHidden="1" w:uiPriority="39"/>
-    <w:lsdException w:name="toc 2" w:semiHidden="1" w:uiPriority="39"/>
-    <w:lsdException w:name="toc 3" w:semiHidden="1"/>
-    <w:lsdException w:name="toc 4" w:semiHidden="1"/>
-    <w:lsdException w:name="toc 5" w:semiHidden="1"/>
-    <w:lsdException w:name="toc 6" w:semiHidden="1"/>
-    <w:lsdException w:name="toc 7" w:semiHidden="1"/>
-    <w:lsdException w:name="toc 8" w:semiHidden="1"/>
-    <w:lsdException w:name="toc 9" w:semiHidden="1"/>
-    <w:lsdException w:name="Normal Indent" w:semiHidden="1"/>
-    <w:lsdException w:name="footnote text" w:semiHidden="1" w:uiPriority="99"/>
-    <w:lsdException w:name="annotation text" w:semiHidden="1"/>
-    <w:lsdException w:name="header" w:semiHidden="1"/>
-    <w:lsdException w:name="footer" w:semiHidden="1"/>
-    <w:lsdException w:name="index heading" w:semiHidden="1"/>
-    <w:lsdException w:name="caption" w:semiHidden="1" w:qFormat="1"/>
-    <w:lsdException w:name="table of figures" w:semiHidden="1"/>
-    <w:lsdException w:name="envelope address" w:semiHidden="1"/>
-    <w:lsdException w:name="envelope return" w:semiHidden="1"/>
-    <w:lsdException w:name="footnote reference" w:semiHidden="1"/>
-    <w:lsdException w:name="annotation reference" w:semiHidden="1"/>
-    <w:lsdException w:name="line number" w:semiHidden="1"/>
-    <w:lsdException w:name="page number" w:semiHidden="1"/>
-    <w:lsdException w:name="endnote reference" w:semiHidden="1"/>
-    <w:lsdException w:name="endnote text" w:semiHidden="1"/>
-    <w:lsdException w:name="table of authorities" w:semiHidden="1"/>
-    <w:lsdException w:name="macro" w:semiHidden="1"/>
-    <w:lsdException w:name="toa heading" w:semiHidden="1"/>
-    <w:lsdException w:name="List" w:semiHidden="1"/>
-    <w:lsdException w:name="List Bullet" w:semiHidden="1"/>
-    <w:lsdException w:name="List Number" w:semiHidden="1"/>
-    <w:lsdException w:name="List 2" w:semiHidden="1"/>
-    <w:lsdException w:name="List 3" w:semiHidden="1"/>
-    <w:lsdException w:name="List 4" w:semiHidden="1"/>
-    <w:lsdException w:name="List 5" w:semiHidden="1"/>
-    <w:lsdException w:name="List Bullet 2" w:semiHidden="1"/>
-    <w:lsdException w:name="List Bullet 3" w:semiHidden="1"/>
-    <w:lsdException w:name="List Bullet 4" w:semiHidden="1"/>
-    <w:lsdException w:name="List Bullet 5" w:semiHidden="1"/>
-    <w:lsdException w:name="List Number 2" w:semiHidden="1"/>
-    <w:lsdException w:name="List Number 3" w:semiHidden="1"/>
-    <w:lsdException w:name="List Number 4" w:semiHidden="1"/>
-    <w:lsdException w:name="List Number 5" w:semiHidden="1"/>
-    <w:lsdException w:name="Title" w:semiHidden="1"/>
-    <w:lsdException w:name="Closing" w:semiHidden="1"/>
-    <w:lsdException w:name="Signature" w:semiHidden="1"/>
-    <w:lsdException w:name="Body Text" w:uiPriority="2" w:qFormat="1"/>
-    <w:lsdException w:name="Body Text Indent" w:semiHidden="1"/>
-    <w:lsdException w:name="List Continue" w:semiHidden="1"/>
-    <w:lsdException w:name="List Continue 2" w:semiHidden="1"/>
-    <w:lsdException w:name="List Continue 3" w:semiHidden="1"/>
-    <w:lsdException w:name="List Continue 4" w:semiHidden="1"/>
-    <w:lsdException w:name="List Continue 5" w:semiHidden="1"/>
-    <w:lsdException w:name="Message Header" w:semiHidden="1"/>
-    <w:lsdException w:name="Subtitle" w:semiHidden="1"/>
-    <w:lsdException w:name="Salutation" w:semiHidden="1"/>
-    <w:lsdException w:name="Date" w:semiHidden="1"/>
-    <w:lsdException w:name="Body Text First Indent" w:semiHidden="1"/>
-    <w:lsdException w:name="Body Text First Indent 2" w:semiHidden="1"/>
-    <w:lsdException w:name="Note Heading" w:semiHidden="1"/>
-    <w:lsdException w:name="Body Text 2" w:semiHidden="1"/>
-    <w:lsdException w:name="Body Text 3" w:semiHidden="1"/>
-    <w:lsdException w:name="Body Text Indent 2" w:semiHidden="1"/>
-    <w:lsdException w:name="Body Text Indent 3" w:semiHidden="1"/>
-    <w:lsdException w:name="Block Text" w:semiHidden="1"/>
-    <w:lsdException w:name="Hyperlink" w:uiPriority="99"/>
-    <w:lsdException w:name="FollowedHyperlink" w:semiHidden="1"/>
-    <w:lsdException w:name="Strong" w:semiHidden="1" w:qFormat="1"/>
-    <w:lsdException w:name="Emphasis" w:semiHidden="1" w:qFormat="1"/>
-    <w:lsdException w:name="Document Map" w:semiHidden="1"/>
-    <w:lsdException w:name="Plain Text" w:semiHidden="1"/>
-    <w:lsdException w:name="E-mail Signature" w:semiHidden="1"/>
-    <w:lsdException w:name="Normal (Web)" w:semiHidden="1" w:uiPriority="99"/>
-    <w:lsdException w:name="HTML Acronym" w:semiHidden="1"/>
-    <w:lsdException w:name="HTML Address" w:semiHidden="1"/>
-    <w:lsdException w:name="HTML Cite" w:semiHidden="1"/>
-    <w:lsdException w:name="HTML Code" w:semiHidden="1"/>
-    <w:lsdException w:name="HTML Definition" w:semiHidden="1"/>
-    <w:lsdException w:name="HTML Keyboard" w:semiHidden="1"/>
-    <w:lsdException w:name="HTML Preformatted" w:semiHidden="1"/>
-    <w:lsdException w:name="HTML Sample" w:semiHidden="1"/>
-    <w:lsdException w:name="HTML Typewriter" w:semiHidden="1"/>
-    <w:lsdException w:name="HTML Variable" w:semiHidden="1"/>
-    <w:lsdException w:name="annotation subject" w:semiHidden="1"/>
-    <w:lsdException w:name="Balloon Text" w:semiHidden="1"/>
-    <w:lsdException w:name="Table Grid" w:uiPriority="59"/>
-    <w:lsdException w:name="Placeholder Text" w:semiHidden="1" w:uiPriority="99"/>
-    <w:lsdException w:name="No Spacing" w:semiHidden="1" w:uiPriority="1" w:qFormat="1"/>
-    <w:lsdException w:name="Light Shading" w:uiPriority="60"/>
-    <w:lsdException w:name="Light List" w:uiPriority="61"/>
-    <w:lsdException w:name="Light Grid" w:uiPriority="62"/>
-    <w:lsdException w:name="Medium Shading 1" w:uiPriority="63"/>
-    <w:lsdException w:name="Medium Shading 2" w:uiPriority="64"/>
-    <w:lsdException w:name="Medium List 1" w:uiPriority="65"/>
-    <w:lsdException w:name="Medium List 2" w:uiPriority="66"/>
-    <w:lsdException w:name="Medium Grid 1" w:uiPriority="67"/>
-    <w:lsdException w:name="Medium Grid 2" w:uiPriority="68"/>
-    <w:lsdException w:name="Medium Grid 3" w:uiPriority="69"/>
-    <w:lsdException w:name="Dark List" w:uiPriority="70"/>
-    <w:lsdException w:name="Colorful Shading" w:uiPriority="71"/>
-    <w:lsdException w:name="Colorful List" w:uiPriority="72"/>
-    <w:lsdException w:name="Colorful Grid" w:uiPriority="73"/>
-    <w:lsdException w:name="Light Shading Accent 1" w:uiPriority="60"/>
-    <w:lsdException w:name="Light List Accent 1" w:uiPriority="61"/>
-    <w:lsdException w:name="Light Grid Accent 1" w:uiPriority="62"/>
-    <w:lsdException w:name="Medium Shading 1 Accent 1" w:uiPriority="63"/>
-    <w:lsdException w:name="Medium Shading 2 Accent 1" w:uiPriority="64"/>
-    <w:lsdException w:name="Medium List 1 Accent 1" w:uiPriority="65"/>
-    <w:lsdException w:name="Revision" w:semiHidden="1" w:uiPriority="99"/>
-    <w:lsdException w:name="List Paragraph" w:uiPriority="34" w:qFormat="1"/>
-    <w:lsdException w:name="Quote" w:semiHidden="1" w:uiPriority="29" w:qFormat="1"/>
-    <w:lsdException w:name="Intense Quote" w:semiHidden="1" w:uiPriority="30"/>
-    <w:lsdException w:name="Medium List 2 Accent 1" w:uiPriority="66"/>
-    <w:lsdException w:name="Medium Grid 1 Accent 1" w:uiPriority="67"/>
-    <w:lsdException w:name="Medium Grid 2 Accent 1" w:uiPriority="68"/>
-    <w:lsdException w:name="Medium Grid 3 Accent 1" w:uiPriority="69"/>
-    <w:lsdException w:name="Dark List Accent 1" w:uiPriority="70"/>
-    <w:lsdException w:name="Colorful Shading Accent 1" w:uiPriority="71"/>
-    <w:lsdException w:name="Colorful List Accent 1" w:uiPriority="72"/>
-    <w:lsdException w:name="Colorful Grid Accent 1" w:uiPriority="73"/>
-    <w:lsdException w:name="Light Shading Accent 2" w:uiPriority="60"/>
-    <w:lsdException w:name="Light List Accent 2" w:uiPriority="61"/>
-    <w:lsdException w:name="Light Grid Accent 2" w:uiPriority="62"/>
-    <w:lsdException w:name="Medium Shading 1 Accent 2" w:uiPriority="63"/>
-    <w:lsdException w:name="Medium Shading 2 Accent 2" w:uiPriority="64"/>
-    <w:lsdException w:name="Medium List 1 Accent 2" w:uiPriority="65"/>
-    <w:lsdException w:name="Medium List 2 Accent 2" w:uiPriority="66"/>
-    <w:lsdException w:name="Medium Grid 1 Accent 2" w:uiPriority="67"/>
-    <w:lsdException w:name="Medium Grid 2 Accent 2" w:uiPriority="68"/>
-    <w:lsdException w:name="Medium Grid 3 Accent 2" w:uiPriority="69"/>
-    <w:lsdException w:name="Dark List Accent 2" w:uiPriority="70"/>
-    <w:lsdException w:name="Colorful Shading Accent 2" w:uiPriority="71"/>
-    <w:lsdException w:name="Colorful List Accent 2" w:uiPriority="72"/>
-    <w:lsdException w:name="Colorful Grid Accent 2" w:uiPriority="73"/>
-    <w:lsdException w:name="Light Shading Accent 3" w:uiPriority="60"/>
-    <w:lsdException w:name="Light List Accent 3" w:uiPriority="61"/>
-    <w:lsdException w:name="Light Grid Accent 3" w:uiPriority="62"/>
-    <w:lsdException w:name="Medium Shading 1 Accent 3" w:uiPriority="63"/>
-    <w:lsdException w:name="Medium Shading 2 Accent 3" w:uiPriority="64"/>
-    <w:lsdException w:name="Medium List 1 Accent 3" w:uiPriority="65"/>
-    <w:lsdException w:name="Medium List 2 Accent 3" w:uiPriority="66"/>
-    <w:lsdException w:name="Medium Grid 1 Accent 3" w:uiPriority="67"/>
-    <w:lsdException w:name="Medium Grid 2 Accent 3" w:uiPriority="68"/>
-    <w:lsdException w:name="Medium Grid 3 Accent 3" w:uiPriority="69"/>
-    <w:lsdException w:name="Dark List Accent 3" w:uiPriority="70"/>
-    <w:lsdException w:name="Colorful Shading Accent 3" w:uiPriority="71"/>
-    <w:lsdException w:name="Colorful List Accent 3" w:uiPriority="72"/>
-    <w:lsdException w:name="Colorful Grid Accent 3" w:uiPriority="73"/>
-    <w:lsdException w:name="Light Shading Accent 4" w:uiPriority="60"/>
-    <w:lsdException w:name="Light List Accent 4" w:uiPriority="61"/>
-    <w:lsdException w:name="Light Grid Accent 4" w:uiPriority="62"/>
-    <w:lsdException w:name="Medium Shading 1 Accent 4" w:uiPriority="63"/>
-    <w:lsdException w:name="Medium Shading 2 Accent 4" w:uiPriority="64"/>
-    <w:lsdException w:name="Medium List 1 Accent 4" w:uiPriority="65"/>
-    <w:lsdException w:name="Medium List 2 Accent 4" w:uiPriority="66"/>
-    <w:lsdException w:name="Medium Grid 1 Accent 4" w:uiPriority="67"/>
-    <w:lsdException w:name="Medium Grid 2 Accent 4" w:uiPriority="68"/>
-    <w:lsdException w:name="Medium Grid 3 Accent 4" w:uiPriority="69"/>
-    <w:lsdException w:name="Dark List Accent 4" w:uiPriority="70"/>
-    <w:lsdException w:name="Colorful Shading Accent 4" w:uiPriority="71"/>
-    <w:lsdException w:name="Colorful List Accent 4" w:uiPriority="72"/>
-    <w:lsdException w:name="Colorful Grid Accent 4" w:uiPriority="73"/>
-    <w:lsdException w:name="Light Shading Accent 5" w:uiPriority="60"/>
-    <w:lsdException w:name="Light List Accent 5" w:uiPriority="61"/>
-    <w:lsdException w:name="Light Grid Accent 5" w:uiPriority="62"/>
-    <w:lsdException w:name="Medium Shading 1 Accent 5" w:uiPriority="63"/>
-    <w:lsdException w:name="Medium Shading 2 Accent 5" w:uiPriority="64"/>
-    <w:lsdException w:name="Medium List 1 Accent 5" w:uiPriority="65"/>
-    <w:lsdException w:name="Medium List 2 Accent 5" w:uiPriority="66"/>
-    <w:lsdException w:name="Medium Grid 1 Accent 5" w:uiPriority="67"/>
-    <w:lsdException w:name="Medium Grid 2 Accent 5" w:uiPriority="68"/>
-    <w:lsdException w:name="Medium Grid 3 Accent 5" w:uiPriority="69"/>
-    <w:lsdException w:name="Dark List Accent 5" w:uiPriority="70"/>
-    <w:lsdException w:name="Colorful Shading Accent 5" w:uiPriority="71"/>
-    <w:lsdException w:name="Colorful List Accent 5" w:uiPriority="72"/>
-    <w:lsdException w:name="Colorful Grid Accent 5" w:uiPriority="73"/>
-    <w:lsdException w:name="Light Shading Accent 6" w:uiPriority="60"/>
-    <w:lsdException w:name="Light List Accent 6" w:uiPriority="61"/>
-    <w:lsdException w:name="Light Grid Accent 6" w:uiPriority="62"/>
-    <w:lsdException w:name="Medium Shading 1 Accent 6" w:uiPriority="63"/>
-    <w:lsdException w:name="Medium Shading 2 Accent 6" w:uiPriority="64"/>
-    <w:lsdException w:name="Medium List 1 Accent 6" w:uiPriority="65"/>
-    <w:lsdException w:name="Medium List 2 Accent 6" w:uiPriority="66"/>
-    <w:lsdException w:name="Medium Grid 1 Accent 6" w:uiPriority="67"/>
-    <w:lsdException w:name="Medium Grid 2 Accent 6" w:uiPriority="68"/>
-    <w:lsdException w:name="Medium Grid 3 Accent 6" w:uiPriority="69"/>
-    <w:lsdException w:name="Dark List Accent 6" w:uiPriority="70"/>
-    <w:lsdException w:name="Colorful Shading Accent 6" w:uiPriority="71"/>
-    <w:lsdException w:name="Colorful List Accent 6" w:uiPriority="72"/>
-    <w:lsdException w:name="Colorful Grid Accent 6" w:uiPriority="73"/>
-    <w:lsdException w:name="Subtle Emphasis" w:semiHidden="1" w:uiPriority="19" w:qFormat="1"/>
-    <w:lsdException w:name="Intense Emphasis" w:semiHidden="1" w:uiPriority="21"/>
-    <w:lsdException w:name="Subtle Reference" w:semiHidden="1" w:uiPriority="31"/>
-    <w:lsdException w:name="Intense Reference" w:semiHidden="1" w:uiPriority="32"/>
-    <w:lsdException w:name="Book Title" w:semiHidden="1" w:uiPriority="33" w:qFormat="1"/>
-    <w:lsdException w:name="Bibliography" w:semiHidden="1" w:uiPriority="37"/>
-    <w:lsdException w:name="TOC Heading" w:semiHidden="1" w:uiPriority="39" w:qFormat="1"/>
+    <w:lsdException w:name="Plain Table 1" w:uiPriority="41"/>
+    <w:lsdException w:name="Plain Table 2" w:uiPriority="42"/>
+    <w:lsdException w:name="Plain Table 3" w:uiPriority="43"/>
+    <w:lsdException w:name="Plain Table 4" w:uiPriority="44"/>
+    <w:lsdException w:name="Plain Table 5" w:uiPriority="45"/>
+    <w:lsdException w:name="Grid Table Light" w:uiPriority="40"/>
+    <w:lsdException w:name="Grid Table 1 Light" w:uiPriority="46"/>
+    <w:lsdException w:name="Grid Table 2" w:uiPriority="47"/>
+    <w:lsdException w:name="Grid Table 3" w:uiPriority="48"/>
+    <w:lsdException w:name="Grid Table 4" w:uiPriority="49"/>
+    <w:lsdException w:name="Grid Table 5 Dark" w:uiPriority="50"/>
+    <w:lsdException w:name="Grid Table 6 Colorful" w:uiPriority="51"/>
+    <w:lsdException w:name="Grid Table 7 Colorful" w:uiPriority="52"/>
+    <w:lsdException w:name="Grid Table 1 Light Accent 1" w:uiPriority="46"/>
+    <w:lsdException w:name="Grid Table 2 Accent 1" w:uiPriority="47"/>
+    <w:lsdException w:name="Grid Table 3 Accent 1" w:uiPriority="48"/>
+    <w:lsdException w:name="Grid Table 4 Accent 1" w:uiPriority="49"/>
+    <w:lsdException w:name="Grid Table 5 Dark Accent 1" w:uiPriority="50"/>
+    <w:lsdException w:name="Grid Table 6 Colorful Accent 1" w:uiPriority="51"/>
+    <w:lsdException w:name="Grid Table 7 Colorful Accent 1" w:uiPriority="52"/>
+    <w:lsdException w:name="Grid Table 1 Light Accent 2" w:uiPriority="46"/>
+    <w:lsdException w:name="Grid Table 2 Accent 2" w:uiPriority="47"/>
+    <w:lsdException w:name="Grid Table 3 Accent 2" w:uiPriority="48"/>
+    <w:lsdException w:name="Grid Table 4 Accent 2" w:uiPriority="49"/>
+    <w:lsdException w:name="Grid Table 5 Dark Accent 2" w:uiPriority="50"/>
+    <w:lsdException w:name="Grid Table 6 Colorful Accent 2" w:uiPriority="51"/>
+    <w:lsdException w:name="Grid Table 7 Colorful Accent 2" w:uiPriority="52"/>
+    <w:lsdException w:name="Grid Table 1 Light Accent 3" w:uiPriority="46"/>
+    <w:lsdException w:name="Grid Table 2 Accent 3" w:uiPriority="47"/>
+    <w:lsdException w:name="Grid Table 3 Accent 3" w:uiPriority="48"/>
+    <w:lsdException w:name="Grid Table 4 Accent 3" w:uiPriority="49"/>
+    <w:lsdException w:name="Grid Table 5 Dark Accent 3" w:uiPriority="50"/>
+    <w:lsdException w:name="Grid Table 6 Colorful Accent 3" w:uiPriority="51"/>
+    <w:lsdException w:name="Grid Table 7 Colorful Accent 3" w:uiPriority="52"/>
+    <w:lsdException w:name="Grid Table 1 Light Accent 4" w:uiPriority="46"/>
+    <w:lsdException w:name="Grid Table 2 Accent 4" w:uiPriority="47"/>
+    <w:lsdException w:name="Grid Table 3 Accent 4" w:uiPriority="48"/>
+    <w:lsdException w:name="Grid Table 4 Accent 4" w:uiPriority="49"/>
+    <w:lsdException w:name="Grid Table 5 Dark Accent 4" w:uiPriority="50"/>
+    <w:lsdException w:name="Grid Table 6 Colorful Accent 4" w:uiPriority="51"/>
+    <w:lsdException w:name="Grid Table 7 Colorful Accent 4" w:uiPriority="52"/>
+    <w:lsdException w:name="Grid Table 1 Light Accent 5" w:uiPriority="46"/>
+    <w:lsdException w:name="Grid Table 2 Accent 5" w:uiPriority="47"/>
+    <w:lsdException w:name="Grid Table 3 Accent 5" w:uiPriority="48"/>
+    <w:lsdException w:name="Grid Table 4 Accent 5" w:uiPriority="49"/>
+    <w:lsdException w:name="Grid Table 5 Dark Accent 5" w:uiPriority="50"/>
+    <w:lsdException w:name="Grid Table 6 Colorful Accent 5" w:uiPriority="51"/>
+    <w:lsdException w:name="Grid Table 7 Colorful Accent 5" w:uiPriority="52"/>
+    <w:lsdException w:name="Grid Table 1 Light Accent 6" w:uiPriority="46"/>
+    <w:lsdException w:name="Grid Table 2 Accent 6" w:uiPriority="47"/>
+    <w:lsdException w:name="Grid Table 3 Accent 6" w:uiPriority="48"/>
+    <w:lsdException w:name="Grid Table 4 Accent 6" w:uiPriority="49"/>
+    <w:lsdException w:name="Grid Table 5 Dark Accent 6" w:uiPriority="50"/>
+    <w:lsdException w:name="Grid Table 6 Colorful Accent 6" w:uiPriority="51"/>
+    <w:lsdException w:name="Grid Table 7 Colorful Accent 6" w:uiPriority="52"/>
+    <w:lsdException w:name="List Table 1 Light" w:uiPriority="46"/>
+    <w:lsdException w:name="List Table 2" w:uiPriority="47"/>
+    <w:lsdException w:name="List Table 3" w:uiPriority="48"/>
+    <w:lsdException w:name="List Table 4" w:uiPriority="49"/>
+    <w:lsdException w:name="List Table 5 Dark" w:uiPriority="50"/>
+    <w:lsdException w:name="List Table 6 Colorful" w:uiPriority="51"/>
+    <w:lsdException w:name="List Table 7 Colorful" w:uiPriority="52"/>
+    <w:lsdException w:name="List Table 1 Light Accent 1" w:uiPriority="46"/>
+    <w:lsdException w:name="List Table 2 Accent 1" w:uiPriority="47"/>
+    <w:lsdException w:name="List Table 3 Accent 1" w:uiPriority="48"/>
+    <w:lsdException w:name="List Table 4 Accent 1" w:uiPriority="49"/>
+    <w:lsdException w:name="List Table 5 Dark Accent 1" w:uiPriority="50"/>
+    <w:lsdException w:name="List Table 6 Colorful Accent 1" w:uiPriority="51"/>
+    <w:lsdException w:name="List Table 7 Colorful Accent 1" w:uiPriority="52"/>
+    <w:lsdException w:name="List Table 1 Light Accent 2" w:uiPriority="46"/>
+    <w:lsdException w:name="List Table 2 Accent 2" w:uiPriority="47"/>
+    <w:lsdException w:name="List Table 3 Accent 2" w:uiPriority="48"/>
+    <w:lsdException w:name="List Table 4 Accent 2" w:uiPriority="49"/>
+    <w:lsdException w:name="List Table 5 Dark Accent 2" w:uiPriority="50"/>
+    <w:lsdException w:name="List Table 6 Colorful Accent 2" w:uiPriority="51"/>
+    <w:lsdException w:name="List Table 7 Colorful Accent 2" w:uiPriority="52"/>
+    <w:lsdException w:name="List Table 1 Light Accent 3" w:uiPriority="46"/>
+    <w:lsdException w:name="List Table 2 Accent 3" w:uiPriority="47"/>
+    <w:lsdException w:name="List Table 3 Accent 3" w:uiPriority="48"/>
+    <w:lsdException w:name="List Table 4 Accent 3" w:uiPriority="49"/>
+    <w:lsdException w:name="List Table 5 Dark Accent 3" w:uiPriority="50"/>
+    <w:lsdException w:name="List Table 6 Colorful Accent 3" w:uiPriority="51"/>
+    <w:lsdException w:name="List Table 7 Colorful Accent 3" w:uiPriority="52"/>
+    <w:lsdException w:name="List Table 1 Light Accent 4" w:uiPriority="46"/>
+    <w:lsdException w:name="List Table 2 Accent 4" w:uiPriority="47"/>
+    <w:lsdException w:name="List Table 3 Accent 4" w:uiPriority="48"/>
+    <w:lsdException w:name="List Table 4 Accent 4" w:uiPriority="49"/>
+    <w:lsdException w:name="List Table 5 Dark Accent 4" w:uiPriority="50"/>
+    <w:lsdException w:name="List Table 6 Colorful Accent 4" w:uiPriority="51"/>
+    <w:lsdException w:name="List Table 7 Colorful Accent 4" w:uiPriority="52"/>
+    <w:lsdException w:name="List Table 1 Light Accent 5" w:uiPriority="46"/>
+    <w:lsdException w:name="List Table 2 Accent 5" w:uiPriority="47"/>
+    <w:lsdException w:name="List Table 3 Accent 5" w:uiPriority="48"/>
+    <w:lsdException w:name="List Table 4 Accent 5" w:uiPriority="49"/>
+    <w:lsdException w:name="List Table 5 Dark Accent 5" w:uiPriority="50"/>
+    <w:lsdException w:name="List Table 6 Colorful Accent 5" w:uiPriority="51"/>
+    <w:lsdException w:name="List Table 7 Colorful Accent 5" w:uiPriority="52"/>
+    <w:lsdException w:name="List Table 1 Light Accent 6" w:uiPriority="46"/>
+    <w:lsdException w:name="List Table 2 Accent 6" w:uiPriority="47"/>
+    <w:lsdException w:name="List Table 3 Accent 6" w:uiPriority="48"/>
+    <w:lsdException w:name="List Table 4 Accent 6" w:uiPriority="49"/>
+    <w:lsdException w:name="List Table 5 Dark Accent 6" w:uiPriority="50"/>
+    <w:lsdException w:name="List Table 6 Colorful Accent 6" w:uiPriority="51"/>
+    <w:lsdException w:name="List Table 7 Colorful Accent 6" w:uiPriority="52"/>
+    <w:lsdException w:name="Mention" w:semiHidden="1" w:uiPriority="99" w:unhideWhenUsed="1"/>
+    <w:lsdException w:name="Smart Hyperlink" w:semiHidden="1" w:uiPriority="99" w:unhideWhenUsed="1"/>
+    <w:lsdException w:name="Hashtag" w:semiHidden="1" w:uiPriority="99" w:unhideWhenUsed="1"/>
+    <w:lsdException w:name="Unresolved Mention" w:semiHidden="1" w:uiPriority="99" w:unhideWhenUsed="1"/>
+    <w:lsdException w:name="Smart Link" w:semiHidden="1" w:uiPriority="99" w:unhideWhenUsed="1"/>
   </w:latentStyles>
   <w:style w:type="paragraph" w:default="1" w:styleId="Normal">
     <w:name w:val="Normal"/>
@@ -36827,7 +35971,7 @@
 </file>
 
 <file path=customXml/itemProps1.xml><?xml version="1.0" encoding="utf-8"?>
-<ds:datastoreItem xmlns:ds="http://schemas.openxmlformats.org/officeDocument/2006/customXml" ds:itemID="{C1B503B2-BED9-4446-AAE0-EC2895CC8AA4}">
+<ds:datastoreItem xmlns:ds="http://schemas.openxmlformats.org/officeDocument/2006/customXml" ds:itemID="{362F4D1A-23C6-4660-A76C-061D93196A3A}">
   <ds:schemaRefs>
     <ds:schemaRef ds:uri="http://schemas.openxmlformats.org/officeDocument/2006/bibliography"/>
   </ds:schemaRefs>

</xml_diff>